<commit_message>
Importanto web-data-viz para o projeto e layout de referência.
</commit_message>
<xml_diff>
--- a/Documentação/Documentação.docx
+++ b/Documentação/Documentação.docx
@@ -1024,21 +1024,7 @@
         <w:rPr>
           <w:rFonts w:ascii="Arial" w:hAnsi="Arial" w:cs="Arial"/>
         </w:rPr>
-        <w:t xml:space="preserve">Andrei </w:t>
-      </w:r>
-      <w:proofErr w:type="spellStart"/>
-      <w:r>
-        <w:rPr>
-          <w:rFonts w:ascii="Arial" w:hAnsi="Arial" w:cs="Arial"/>
-        </w:rPr>
-        <w:t>Scafi</w:t>
-      </w:r>
-      <w:proofErr w:type="spellEnd"/>
-      <w:r>
-        <w:rPr>
-          <w:rFonts w:ascii="Arial" w:hAnsi="Arial" w:cs="Arial"/>
-        </w:rPr>
-        <w:t xml:space="preserve"> de Vasconcelos</w:t>
+        <w:t>Andrei Scafi de Vasconcelos</w:t>
       </w:r>
       <w:r>
         <w:rPr>
@@ -1456,36 +1442,7 @@
               <w:rPr>
                 <w:webHidden/>
               </w:rPr>
-              <w:fldChar w:fldCharType="begin"/>
-            </w:r>
-            <w:r>
-              <w:rPr>
-                <w:webHidden/>
-              </w:rPr>
-              <w:instrText xml:space="preserve"> PAGEREF _Toc176950702 \h </w:instrText>
-            </w:r>
-            <w:r>
-              <w:rPr>
-                <w:webHidden/>
-              </w:rPr>
-            </w:r>
-            <w:r>
-              <w:rPr>
-                <w:webHidden/>
-              </w:rPr>
-              <w:fldChar w:fldCharType="separate"/>
-            </w:r>
-            <w:r>
-              <w:rPr>
-                <w:webHidden/>
-              </w:rPr>
-              <w:t>4</w:t>
-            </w:r>
-            <w:r>
-              <w:rPr>
-                <w:webHidden/>
-              </w:rPr>
-              <w:fldChar w:fldCharType="end"/>
+              <w:t>6</w:t>
             </w:r>
           </w:hyperlink>
         </w:p>
@@ -1512,7 +1469,16 @@
                 <w:b/>
                 <w:bCs/>
               </w:rPr>
-              <w:t>Importância do monitoramento do álcool na fermentação:</w:t>
+              <w:t>Objetivos de Desenvolvimento Sustentável - ONU</w:t>
+            </w:r>
+            <w:r>
+              <w:rPr>
+                <w:rStyle w:val="Hyperlink"/>
+                <w:rFonts w:ascii="Arial" w:hAnsi="Arial" w:cs="Arial"/>
+                <w:b/>
+                <w:bCs/>
+              </w:rPr>
+              <w:t>:</w:t>
             </w:r>
             <w:r>
               <w:rPr>
@@ -1524,36 +1490,7 @@
               <w:rPr>
                 <w:webHidden/>
               </w:rPr>
-              <w:fldChar w:fldCharType="begin"/>
-            </w:r>
-            <w:r>
-              <w:rPr>
-                <w:webHidden/>
-              </w:rPr>
-              <w:instrText xml:space="preserve"> PAGEREF _Toc176950703 \h </w:instrText>
-            </w:r>
-            <w:r>
-              <w:rPr>
-                <w:webHidden/>
-              </w:rPr>
-            </w:r>
-            <w:r>
-              <w:rPr>
-                <w:webHidden/>
-              </w:rPr>
-              <w:fldChar w:fldCharType="separate"/>
-            </w:r>
-            <w:r>
-              <w:rPr>
-                <w:webHidden/>
-              </w:rPr>
-              <w:t>4</w:t>
-            </w:r>
-            <w:r>
-              <w:rPr>
-                <w:webHidden/>
-              </w:rPr>
-              <w:fldChar w:fldCharType="end"/>
+              <w:t>7</w:t>
             </w:r>
           </w:hyperlink>
         </w:p>
@@ -1580,7 +1517,16 @@
                 <w:b/>
                 <w:bCs/>
               </w:rPr>
-              <w:t>Instrumentos Utilizados na Fermentação:</w:t>
+              <w:t>A arte de contar histórias</w:t>
+            </w:r>
+            <w:r>
+              <w:rPr>
+                <w:rStyle w:val="Hyperlink"/>
+                <w:rFonts w:ascii="Arial" w:hAnsi="Arial" w:cs="Arial"/>
+                <w:b/>
+                <w:bCs/>
+              </w:rPr>
+              <w:t>:</w:t>
             </w:r>
             <w:r>
               <w:rPr>
@@ -1592,36 +1538,7 @@
               <w:rPr>
                 <w:webHidden/>
               </w:rPr>
-              <w:fldChar w:fldCharType="begin"/>
-            </w:r>
-            <w:r>
-              <w:rPr>
-                <w:webHidden/>
-              </w:rPr>
-              <w:instrText xml:space="preserve"> PAGEREF _Toc176950704 \h </w:instrText>
-            </w:r>
-            <w:r>
-              <w:rPr>
-                <w:webHidden/>
-              </w:rPr>
-            </w:r>
-            <w:r>
-              <w:rPr>
-                <w:webHidden/>
-              </w:rPr>
-              <w:fldChar w:fldCharType="separate"/>
-            </w:r>
-            <w:r>
-              <w:rPr>
-                <w:webHidden/>
-              </w:rPr>
-              <w:t>5</w:t>
-            </w:r>
-            <w:r>
-              <w:rPr>
-                <w:webHidden/>
-              </w:rPr>
-              <w:fldChar w:fldCharType="end"/>
+              <w:t>8</w:t>
             </w:r>
           </w:hyperlink>
         </w:p>
@@ -1660,36 +1577,7 @@
               <w:rPr>
                 <w:webHidden/>
               </w:rPr>
-              <w:fldChar w:fldCharType="begin"/>
-            </w:r>
-            <w:r>
-              <w:rPr>
-                <w:webHidden/>
-              </w:rPr>
-              <w:instrText xml:space="preserve"> PAGEREF _Toc176950705 \h </w:instrText>
-            </w:r>
-            <w:r>
-              <w:rPr>
-                <w:webHidden/>
-              </w:rPr>
-            </w:r>
-            <w:r>
-              <w:rPr>
-                <w:webHidden/>
-              </w:rPr>
-              <w:fldChar w:fldCharType="separate"/>
-            </w:r>
-            <w:r>
-              <w:rPr>
-                <w:webHidden/>
-              </w:rPr>
-              <w:t>5</w:t>
-            </w:r>
-            <w:r>
-              <w:rPr>
-                <w:webHidden/>
-              </w:rPr>
-              <w:fldChar w:fldCharType="end"/>
+              <w:t>9</w:t>
             </w:r>
           </w:hyperlink>
         </w:p>
@@ -1728,36 +1616,7 @@
               <w:rPr>
                 <w:webHidden/>
               </w:rPr>
-              <w:fldChar w:fldCharType="begin"/>
-            </w:r>
-            <w:r>
-              <w:rPr>
-                <w:webHidden/>
-              </w:rPr>
-              <w:instrText xml:space="preserve"> PAGEREF _Toc176950706 \h </w:instrText>
-            </w:r>
-            <w:r>
-              <w:rPr>
-                <w:webHidden/>
-              </w:rPr>
-            </w:r>
-            <w:r>
-              <w:rPr>
-                <w:webHidden/>
-              </w:rPr>
-              <w:fldChar w:fldCharType="separate"/>
-            </w:r>
-            <w:r>
-              <w:rPr>
-                <w:webHidden/>
-              </w:rPr>
-              <w:t>6</w:t>
-            </w:r>
-            <w:r>
-              <w:rPr>
-                <w:webHidden/>
-              </w:rPr>
-              <w:fldChar w:fldCharType="end"/>
+              <w:t>9</w:t>
             </w:r>
           </w:hyperlink>
         </w:p>
@@ -1796,36 +1655,7 @@
               <w:rPr>
                 <w:webHidden/>
               </w:rPr>
-              <w:fldChar w:fldCharType="begin"/>
-            </w:r>
-            <w:r>
-              <w:rPr>
-                <w:webHidden/>
-              </w:rPr>
-              <w:instrText xml:space="preserve"> PAGEREF _Toc176950707 \h </w:instrText>
-            </w:r>
-            <w:r>
-              <w:rPr>
-                <w:webHidden/>
-              </w:rPr>
-            </w:r>
-            <w:r>
-              <w:rPr>
-                <w:webHidden/>
-              </w:rPr>
-              <w:fldChar w:fldCharType="separate"/>
-            </w:r>
-            <w:r>
-              <w:rPr>
-                <w:webHidden/>
-              </w:rPr>
-              <w:t>6</w:t>
-            </w:r>
-            <w:r>
-              <w:rPr>
-                <w:webHidden/>
-              </w:rPr>
-              <w:fldChar w:fldCharType="end"/>
+              <w:t>10</w:t>
             </w:r>
           </w:hyperlink>
         </w:p>
@@ -2339,35 +2169,7 @@
         <w:rPr>
           <w:rFonts w:ascii="Arial" w:hAnsi="Arial" w:cs="Arial"/>
         </w:rPr>
-        <w:t xml:space="preserve">Segundo o filósofo grego Aristóteles, o primeiro ator, propriamente dito, teria surgido na Grécia antiga, em 534 antes de Cristo. Trata-se do dramaturgo </w:t>
-      </w:r>
-      <w:proofErr w:type="spellStart"/>
-      <w:r>
-        <w:rPr>
-          <w:rFonts w:ascii="Arial" w:hAnsi="Arial" w:cs="Arial"/>
-        </w:rPr>
-        <w:t>Téspis</w:t>
-      </w:r>
-      <w:proofErr w:type="spellEnd"/>
-      <w:r>
-        <w:rPr>
-          <w:rFonts w:ascii="Arial" w:hAnsi="Arial" w:cs="Arial"/>
-        </w:rPr>
-        <w:t xml:space="preserve"> de </w:t>
-      </w:r>
-      <w:proofErr w:type="spellStart"/>
-      <w:r>
-        <w:rPr>
-          <w:rFonts w:ascii="Arial" w:hAnsi="Arial" w:cs="Arial"/>
-        </w:rPr>
-        <w:t>Icária</w:t>
-      </w:r>
-      <w:proofErr w:type="spellEnd"/>
-      <w:r>
-        <w:rPr>
-          <w:rFonts w:ascii="Arial" w:hAnsi="Arial" w:cs="Arial"/>
-        </w:rPr>
-        <w:t xml:space="preserve">, que durante uma apresentação </w:t>
+        <w:t xml:space="preserve">Segundo o filósofo grego Aristóteles, o primeiro ator, propriamente dito, teria surgido na Grécia antiga, em 534 antes de Cristo. Trata-se do dramaturgo Téspis de Icária, que durante uma apresentação </w:t>
       </w:r>
       <w:r>
         <w:rPr>
@@ -2437,16 +2239,8 @@
         <w:rPr>
           <w:rFonts w:ascii="Arial" w:hAnsi="Arial" w:cs="Arial"/>
         </w:rPr>
-        <w:t xml:space="preserve">, comédia </w:t>
-      </w:r>
-      <w:proofErr w:type="spellStart"/>
-      <w:r>
-        <w:rPr>
-          <w:rFonts w:ascii="Arial" w:hAnsi="Arial" w:cs="Arial"/>
-        </w:rPr>
-        <w:t>dell’arte</w:t>
-      </w:r>
-      <w:proofErr w:type="spellEnd"/>
+        <w:t>, comédia dell’arte</w:t>
+      </w:r>
       <w:r>
         <w:rPr>
           <w:rFonts w:ascii="Arial" w:hAnsi="Arial" w:cs="Arial"/>
@@ -2487,35 +2281,7 @@
         <w:rPr>
           <w:rFonts w:ascii="Arial" w:hAnsi="Arial" w:cs="Arial"/>
         </w:rPr>
-        <w:t xml:space="preserve">na obra do russo </w:t>
-      </w:r>
-      <w:proofErr w:type="spellStart"/>
-      <w:r>
-        <w:rPr>
-          <w:rFonts w:ascii="Arial" w:hAnsi="Arial" w:cs="Arial"/>
-        </w:rPr>
-        <w:t>Constatin</w:t>
-      </w:r>
-      <w:proofErr w:type="spellEnd"/>
-      <w:r>
-        <w:rPr>
-          <w:rFonts w:ascii="Arial" w:hAnsi="Arial" w:cs="Arial"/>
-        </w:rPr>
-        <w:t xml:space="preserve"> Stanislavski. Trabalho que gerou as bases do sistema de interpretação americano do </w:t>
-      </w:r>
-      <w:proofErr w:type="spellStart"/>
-      <w:r>
-        <w:rPr>
-          <w:rFonts w:ascii="Arial" w:hAnsi="Arial" w:cs="Arial"/>
-        </w:rPr>
-        <w:t>Actor’s</w:t>
-      </w:r>
-      <w:proofErr w:type="spellEnd"/>
-      <w:r>
-        <w:rPr>
-          <w:rFonts w:ascii="Arial" w:hAnsi="Arial" w:cs="Arial"/>
-        </w:rPr>
-        <w:t xml:space="preserve"> Studio, utilizado em Hollywood.</w:t>
+        <w:t>na obra do russo Constatin Stanislavski. Trabalho que gerou as bases do sistema de interpretação americano do Actor’s Studio, utilizado em Hollywood.</w:t>
       </w:r>
     </w:p>
     <w:p>
@@ -2609,7 +2375,25 @@
         <w:rPr>
           <w:rFonts w:ascii="Arial" w:hAnsi="Arial" w:cs="Arial"/>
         </w:rPr>
-        <w:t>. O ator deve entender como algoritmo</w:t>
+        <w:t xml:space="preserve">. O ator deve entender como </w:t>
+      </w:r>
+      <w:r>
+        <w:rPr>
+          <w:rFonts w:ascii="Arial" w:hAnsi="Arial" w:cs="Arial"/>
+        </w:rPr>
+        <w:t>“</w:t>
+      </w:r>
+      <w:r>
+        <w:rPr>
+          <w:rFonts w:ascii="Arial" w:hAnsi="Arial" w:cs="Arial"/>
+        </w:rPr>
+        <w:t>algoritmo</w:t>
+      </w:r>
+      <w:r>
+        <w:rPr>
+          <w:rFonts w:ascii="Arial" w:hAnsi="Arial" w:cs="Arial"/>
+        </w:rPr>
+        <w:t>”</w:t>
       </w:r>
       <w:r>
         <w:rPr>
@@ -2621,7 +2405,7 @@
         <w:rPr>
           <w:rFonts w:ascii="Arial" w:hAnsi="Arial" w:cs="Arial"/>
         </w:rPr>
-        <w:t xml:space="preserve">da mente da personagem funciona, e agir, utilizando o que chamamos de “linha de ação contínua” - cadeia de pensamentos lógicos da personagem, evocando causa e consequência -, como se fosse a personagem. </w:t>
+        <w:t xml:space="preserve">da mente da personagem funciona, e agir, utilizando o que chamamos de “linha de ação contínua” - cadeia de pensamentos lógicos da personagem, evocando causa e consequência - como se fosse a personagem. </w:t>
       </w:r>
     </w:p>
     <w:p>
@@ -2637,7 +2421,19 @@
         <w:rPr>
           <w:rFonts w:ascii="Arial" w:hAnsi="Arial" w:cs="Arial"/>
         </w:rPr>
-        <w:t>Ou seja, estamos falando de análise, percepção de contexto e tomada de ações lógicas e coordenadas. Nessa perspectiva, o ator não é um profissional que age apenas por instinto (feeling), mas sim um profissional lógico e sistemático, que desenvolve sua cena, detalhe por detalhe</w:t>
+        <w:t xml:space="preserve">Ou seja, estamos falando de análise, percepção de contexto e tomada de ações lógicas e coordenadas. Nessa perspectiva, o ator não é um profissional que age apenas por instinto (feeling), mas sim um profissional lógico e sistemático, que desenvolve sua </w:t>
+      </w:r>
+      <w:r>
+        <w:rPr>
+          <w:rFonts w:ascii="Arial" w:hAnsi="Arial" w:cs="Arial"/>
+        </w:rPr>
+        <w:t>personagem</w:t>
+      </w:r>
+      <w:r>
+        <w:rPr>
+          <w:rFonts w:ascii="Arial" w:hAnsi="Arial" w:cs="Arial"/>
+        </w:rPr>
+        <w:t>, detalhe por detalhe</w:t>
       </w:r>
       <w:r>
         <w:rPr>
@@ -2715,12 +2511,250 @@
         <w:rPr>
           <w:rFonts w:ascii="Arial" w:hAnsi="Arial" w:cs="Arial"/>
         </w:rPr>
-        <w:t>(...)</w:t>
-      </w:r>
-    </w:p>
-    <w:p>
-      <w:pPr>
-        <w:spacing w:line="360" w:lineRule="auto"/>
+        <w:t xml:space="preserve">Falo por experiência própria. Pois, durante toda minha infância e adolescência, fui um rapaz muito tímido e introvertido. E quando digo “muito’, era muito mesmo. Havia dias durante o ensino médio, que eu literalmente não dizia uma palavra sequer na escola. Passava horas absorto em meus pensamentos, achando que seria sempre julgado, de forma negativa, pelas minhas ações. </w:t>
+      </w:r>
+    </w:p>
+    <w:p>
+      <w:pPr>
+        <w:spacing w:line="360" w:lineRule="auto"/>
+        <w:jc w:val="both"/>
+        <w:rPr>
+          <w:rFonts w:ascii="Arial" w:hAnsi="Arial" w:cs="Arial"/>
+        </w:rPr>
+      </w:pPr>
+      <w:r>
+        <w:rPr>
+          <w:rFonts w:ascii="Arial" w:hAnsi="Arial" w:cs="Arial"/>
+        </w:rPr>
+        <w:tab/>
+      </w:r>
+      <w:r>
+        <w:rPr>
+          <w:rFonts w:ascii="Arial" w:hAnsi="Arial" w:cs="Arial"/>
+        </w:rPr>
+        <w:t xml:space="preserve">No entanto, tudo isso mudou quando, em 2006, enquanto ainda cursava direito, me inscrevi em um curso livre de Dublagem, de dois meses de duração. </w:t>
+      </w:r>
+      <w:r>
+        <w:rPr>
+          <w:rFonts w:ascii="Arial" w:hAnsi="Arial" w:cs="Arial"/>
+        </w:rPr>
+        <w:t xml:space="preserve">Meus primeiros professores de atuação foram a dubladora/atriz Isabel de Sá, o dublador/ator Márcio Araújo e o dublador/ator Fadulli Costa. </w:t>
+      </w:r>
+    </w:p>
+    <w:p>
+      <w:pPr>
+        <w:spacing w:line="360" w:lineRule="auto"/>
+        <w:ind w:firstLine="708"/>
+        <w:jc w:val="both"/>
+        <w:rPr>
+          <w:rFonts w:ascii="Arial" w:hAnsi="Arial" w:cs="Arial"/>
+        </w:rPr>
+      </w:pPr>
+      <w:r>
+        <w:rPr>
+          <w:rFonts w:ascii="Arial" w:hAnsi="Arial" w:cs="Arial"/>
+        </w:rPr>
+        <w:t xml:space="preserve">Lembro-me até hoje da minha primeira fala. Estávamos dublando um episódio de Pokémon, e eu fazia o personagem que conversava com os protagonistas por uma videochamada. Assistimos a cena uma vez, ensaiamos quatro vezes, e depois gravamos. No meio daquele desespero, sem saber direito </w:t>
+      </w:r>
+      <w:r>
+        <w:rPr>
+          <w:rFonts w:ascii="Arial" w:hAnsi="Arial" w:cs="Arial"/>
+        </w:rPr>
+        <w:lastRenderedPageBreak/>
+        <w:t>o que fazer, eu, incrivelmente, acertei a leitura da minha fala, deixando a interpretação razoavelmente aceitável. Dizia o meu personagem:</w:t>
+      </w:r>
+    </w:p>
+    <w:p>
+      <w:pPr>
+        <w:spacing w:line="360" w:lineRule="auto"/>
+        <w:ind w:firstLine="708"/>
+        <w:jc w:val="both"/>
+        <w:rPr>
+          <w:rFonts w:ascii="Arial" w:hAnsi="Arial" w:cs="Arial"/>
+        </w:rPr>
+      </w:pPr>
+      <w:r>
+        <w:rPr>
+          <w:rFonts w:ascii="Arial" w:hAnsi="Arial" w:cs="Arial"/>
+        </w:rPr>
+        <w:t>“</w:t>
+      </w:r>
+      <w:r>
+        <w:rPr>
+          <w:rFonts w:ascii="Arial" w:hAnsi="Arial" w:cs="Arial"/>
+          <w:b/>
+          <w:bCs/>
+        </w:rPr>
+        <w:t>O professor Carvalho me disse que estavam indo pra cidade New Bark, então achei poderiam passar em um Centro Pokémon pelo caminho.</w:t>
+      </w:r>
+      <w:r>
+        <w:rPr>
+          <w:rFonts w:ascii="Arial" w:hAnsi="Arial" w:cs="Arial"/>
+        </w:rPr>
+        <w:t xml:space="preserve">”  </w:t>
+      </w:r>
+    </w:p>
+    <w:p>
+      <w:pPr>
+        <w:spacing w:line="360" w:lineRule="auto"/>
+        <w:ind w:firstLine="708"/>
+        <w:jc w:val="both"/>
+        <w:rPr>
+          <w:rFonts w:ascii="Arial" w:hAnsi="Arial" w:cs="Arial"/>
+        </w:rPr>
+      </w:pPr>
+      <w:r>
+        <w:rPr>
+          <w:rFonts w:ascii="Arial" w:hAnsi="Arial" w:cs="Arial"/>
+        </w:rPr>
+        <w:t xml:space="preserve">Depois disso, foi paixão à primeira vista. Assim que terminei o curso, comecei a praticar dublagem em casa, com a tecnologia disponível na época. E assim que terminei minha faculdade de Direito, </w:t>
+      </w:r>
+      <w:r>
+        <w:rPr>
+          <w:rFonts w:ascii="Arial" w:hAnsi="Arial" w:cs="Arial"/>
+        </w:rPr>
+        <w:t>me inscrevi em um outro curso de dublagem e atuação, com duração de um ano. Nesse curso, fizemos duas montagens teatrais (</w:t>
+      </w:r>
+      <w:r>
+        <w:rPr>
+          <w:rFonts w:ascii="Arial" w:hAnsi="Arial" w:cs="Arial"/>
+        </w:rPr>
+        <w:t>“Burundanga” de Luis Alberto de Abreu</w:t>
+      </w:r>
+      <w:r>
+        <w:rPr>
+          <w:rFonts w:ascii="Arial" w:hAnsi="Arial" w:cs="Arial"/>
+        </w:rPr>
+        <w:t xml:space="preserve">, direção de Ricardo Correa </w:t>
+      </w:r>
+      <w:r>
+        <w:rPr>
+          <w:rFonts w:ascii="Arial" w:hAnsi="Arial" w:cs="Arial"/>
+        </w:rPr>
+        <w:t xml:space="preserve">e </w:t>
+      </w:r>
+      <w:r>
+        <w:rPr>
+          <w:rFonts w:ascii="Arial" w:hAnsi="Arial" w:cs="Arial"/>
+        </w:rPr>
+        <w:t>“A cantora careca” de Eugene Ionesc</w:t>
+      </w:r>
+      <w:r>
+        <w:rPr>
+          <w:rFonts w:ascii="Arial" w:hAnsi="Arial" w:cs="Arial"/>
+        </w:rPr>
+        <w:t>o</w:t>
+      </w:r>
+      <w:r>
+        <w:rPr>
+          <w:rFonts w:ascii="Arial" w:hAnsi="Arial" w:cs="Arial"/>
+        </w:rPr>
+        <w:t xml:space="preserve">, Direção de Mario </w:t>
+      </w:r>
+      <w:r>
+        <w:rPr>
+          <w:rFonts w:ascii="Arial" w:hAnsi="Arial" w:cs="Arial"/>
+        </w:rPr>
+        <w:t>Spatzian</w:t>
+      </w:r>
+      <w:r>
+        <w:rPr>
+          <w:rFonts w:ascii="Arial" w:hAnsi="Arial" w:cs="Arial"/>
+        </w:rPr>
+        <w:t>i</w:t>
+      </w:r>
+      <w:r>
+        <w:rPr>
+          <w:rFonts w:ascii="Arial" w:hAnsi="Arial" w:cs="Arial"/>
+        </w:rPr>
+        <w:t>.) que garantiram que eu conseguisse tirar o meu “DRT</w:t>
+      </w:r>
+      <w:r>
+        <w:rPr>
+          <w:rStyle w:val="Refdenotaderodap"/>
+          <w:rFonts w:ascii="Arial" w:hAnsi="Arial" w:cs="Arial"/>
+        </w:rPr>
+        <w:footnoteReference w:id="1"/>
+      </w:r>
+      <w:r>
+        <w:rPr>
+          <w:rFonts w:ascii="Arial" w:hAnsi="Arial" w:cs="Arial"/>
+        </w:rPr>
+        <w:t xml:space="preserve">” de ator. </w:t>
+      </w:r>
+    </w:p>
+    <w:p>
+      <w:pPr>
+        <w:spacing w:line="360" w:lineRule="auto"/>
+        <w:ind w:firstLine="708"/>
+        <w:jc w:val="both"/>
+        <w:rPr>
+          <w:rFonts w:ascii="Arial" w:hAnsi="Arial" w:cs="Arial"/>
+        </w:rPr>
+      </w:pPr>
+      <w:r>
+        <w:rPr>
+          <w:rFonts w:ascii="Arial" w:hAnsi="Arial" w:cs="Arial"/>
+        </w:rPr>
+        <w:t>Mesmo após, terminar o curso, senti que ainda precisa aprimorar muito minhas habilidades como ator. Por conta disso, me matriculei no curso técnico de ator, de dois anos de duração, da Escola Célia Helena</w:t>
+      </w:r>
+      <w:r>
+        <w:rPr>
+          <w:rFonts w:ascii="Arial" w:hAnsi="Arial" w:cs="Arial"/>
+        </w:rPr>
+        <w:t>. Nesse curso, realizei a montagem das peças “A maldição do vale negro“</w:t>
+      </w:r>
+      <w:r>
+        <w:rPr>
+          <w:rFonts w:ascii="Arial" w:hAnsi="Arial" w:cs="Arial"/>
+        </w:rPr>
+        <w:t xml:space="preserve"> </w:t>
+      </w:r>
+      <w:r>
+        <w:rPr>
+          <w:rFonts w:ascii="Arial" w:hAnsi="Arial" w:cs="Arial"/>
+        </w:rPr>
+        <w:t xml:space="preserve">de Caio Alberto de Abreu - Direção de Rafael Mazzini, “Cabaré Valentin” compilação de textos adaptados de Karl Valentin – Direção Guilherme Sant’anna, “Máquina Brecht, texto adaptado de três peças de </w:t>
+      </w:r>
+      <w:r>
+        <w:rPr>
+          <w:rFonts w:ascii="Arial" w:hAnsi="Arial" w:cs="Arial"/>
+        </w:rPr>
+        <w:t>Bertolt Brecht</w:t>
+      </w:r>
+      <w:r>
+        <w:rPr>
+          <w:rFonts w:ascii="Arial" w:hAnsi="Arial" w:cs="Arial"/>
+        </w:rPr>
+        <w:t xml:space="preserve"> – Direção Marcelo Lazaratto.</w:t>
+      </w:r>
+    </w:p>
+    <w:p>
+      <w:pPr>
+        <w:spacing w:line="360" w:lineRule="auto"/>
+        <w:ind w:firstLine="708"/>
+        <w:jc w:val="both"/>
+        <w:rPr>
+          <w:rFonts w:ascii="Arial" w:hAnsi="Arial" w:cs="Arial"/>
+        </w:rPr>
+      </w:pPr>
+      <w:r>
+        <w:rPr>
+          <w:rFonts w:ascii="Arial" w:hAnsi="Arial" w:cs="Arial"/>
+        </w:rPr>
+        <w:t xml:space="preserve">Terminado meu curso técnico de dois anos, iniciei dois novos projetos. Comecei um curso especial </w:t>
+      </w:r>
+      <w:r>
+        <w:rPr>
+          <w:rFonts w:ascii="Arial" w:hAnsi="Arial" w:cs="Arial"/>
+        </w:rPr>
+        <w:t xml:space="preserve">para realizar uma montagem com o Diretor Marcelo Lazaratto, onde montamos a peça “Liberdade Liberdade” de Flávio Rangel e Millor Fernandes, e também iniciai o bacharelado em artes cênicas. Ambos os cursos no próprio Célia Helena. </w:t>
+      </w:r>
+    </w:p>
+    <w:p>
+      <w:pPr>
+        <w:spacing w:line="360" w:lineRule="auto"/>
+        <w:ind w:firstLine="708"/>
         <w:jc w:val="both"/>
         <w:rPr>
           <w:rFonts w:ascii="Arial" w:hAnsi="Arial" w:cs="Arial"/>
@@ -2731,8 +2765,259 @@
         <w:rPr>
           <w:rFonts w:ascii="Arial" w:hAnsi="Arial" w:cs="Arial"/>
         </w:rPr>
-        <w:tab/>
-        <w:t>(...)</w:t>
+        <w:t>Contudo, acabei não finalizando meu bacharelado</w:t>
+      </w:r>
+      <w:r>
+        <w:rPr>
+          <w:rFonts w:ascii="Arial" w:hAnsi="Arial" w:cs="Arial"/>
+        </w:rPr>
+        <w:t>.</w:t>
+      </w:r>
+      <w:r>
+        <w:rPr>
+          <w:rFonts w:ascii="Arial" w:hAnsi="Arial" w:cs="Arial"/>
+        </w:rPr>
+        <w:t xml:space="preserve"> </w:t>
+      </w:r>
+      <w:r>
+        <w:rPr>
+          <w:rFonts w:ascii="Arial" w:hAnsi="Arial" w:cs="Arial"/>
+        </w:rPr>
+        <w:t>F</w:t>
+      </w:r>
+      <w:r>
+        <w:rPr>
+          <w:rFonts w:ascii="Arial" w:hAnsi="Arial" w:cs="Arial"/>
+        </w:rPr>
+        <w:t xml:space="preserve">iz apenas dois dos três anos de curso. Oportunidade em que realizei as montagens. </w:t>
+      </w:r>
+      <w:r>
+        <w:rPr>
+          <w:rFonts w:ascii="Arial" w:hAnsi="Arial" w:cs="Arial"/>
+        </w:rPr>
+        <w:t>“”Além das estrelas são a nossa casa”</w:t>
+      </w:r>
+      <w:r>
+        <w:rPr>
+          <w:rFonts w:ascii="Arial" w:hAnsi="Arial" w:cs="Arial"/>
+        </w:rPr>
+        <w:t xml:space="preserve"> de </w:t>
+      </w:r>
+      <w:r>
+        <w:rPr>
+          <w:rFonts w:ascii="Arial" w:hAnsi="Arial" w:cs="Arial"/>
+        </w:rPr>
+        <w:t xml:space="preserve">Abel Neves </w:t>
+      </w:r>
+      <w:r>
+        <w:rPr>
+          <w:rFonts w:ascii="Arial" w:hAnsi="Arial" w:cs="Arial"/>
+        </w:rPr>
+        <w:t xml:space="preserve">– Direção </w:t>
+      </w:r>
+      <w:r>
+        <w:rPr>
+          <w:rFonts w:ascii="Arial" w:hAnsi="Arial" w:cs="Arial"/>
+        </w:rPr>
+        <w:t>David Otoni</w:t>
+      </w:r>
+      <w:r>
+        <w:rPr>
+          <w:rFonts w:ascii="Arial" w:hAnsi="Arial" w:cs="Arial"/>
+        </w:rPr>
+        <w:t>, “As bruxas de Salém” de Arthur Miller – Direção de Simone Boer</w:t>
+      </w:r>
+      <w:r>
+        <w:rPr>
+          <w:rFonts w:ascii="Arial" w:hAnsi="Arial" w:cs="Arial"/>
+        </w:rPr>
+        <w:t xml:space="preserve"> e</w:t>
+      </w:r>
+      <w:r>
+        <w:rPr>
+          <w:rFonts w:ascii="Arial" w:hAnsi="Arial" w:cs="Arial"/>
+        </w:rPr>
+        <w:t xml:space="preserve"> “Opera do Pequeno Poder” adaptação de textos de Plínio Marcos, direção </w:t>
+      </w:r>
+      <w:r>
+        <w:rPr>
+          <w:rFonts w:ascii="Arial" w:hAnsi="Arial" w:cs="Arial"/>
+        </w:rPr>
+        <w:t xml:space="preserve">de </w:t>
+      </w:r>
+      <w:r>
+        <w:rPr>
+          <w:rFonts w:ascii="Arial" w:hAnsi="Arial" w:cs="Arial"/>
+        </w:rPr>
+        <w:t>Patricia</w:t>
+      </w:r>
+      <w:r>
+        <w:rPr>
+          <w:rFonts w:ascii="Arial" w:hAnsi="Arial" w:cs="Arial"/>
+        </w:rPr>
+        <w:t xml:space="preserve"> Leonardelli</w:t>
+      </w:r>
+      <w:r>
+        <w:rPr>
+          <w:rFonts w:ascii="Arial" w:hAnsi="Arial" w:cs="Arial"/>
+        </w:rPr>
+        <w:t>.</w:t>
+      </w:r>
+    </w:p>
+    <w:p>
+      <w:pPr>
+        <w:spacing w:line="360" w:lineRule="auto"/>
+        <w:ind w:firstLine="708"/>
+        <w:jc w:val="both"/>
+        <w:rPr>
+          <w:rFonts w:ascii="Arial" w:hAnsi="Arial" w:cs="Arial"/>
+        </w:rPr>
+      </w:pPr>
+      <w:r>
+        <w:rPr>
+          <w:rFonts w:ascii="Arial" w:hAnsi="Arial" w:cs="Arial"/>
+        </w:rPr>
+        <w:lastRenderedPageBreak/>
+        <w:t>Por fim, após trancar meu curso de bacharelado, participei, como ator convidado do espetáculo</w:t>
+      </w:r>
+      <w:r>
+        <w:rPr>
+          <w:rFonts w:ascii="Arial" w:hAnsi="Arial" w:cs="Arial"/>
+        </w:rPr>
+        <w:t xml:space="preserve"> </w:t>
+      </w:r>
+      <w:r>
+        <w:rPr>
+          <w:rFonts w:ascii="Arial" w:hAnsi="Arial" w:cs="Arial"/>
+        </w:rPr>
+        <w:t xml:space="preserve">“Estado </w:t>
+      </w:r>
+      <w:r>
+        <w:rPr>
+          <w:rFonts w:ascii="Arial" w:hAnsi="Arial" w:cs="Arial"/>
+        </w:rPr>
+        <w:t>de Sítio</w:t>
+      </w:r>
+      <w:r>
+        <w:rPr>
+          <w:rFonts w:ascii="Arial" w:hAnsi="Arial" w:cs="Arial"/>
+        </w:rPr>
+        <w:t>”</w:t>
+      </w:r>
+      <w:r>
+        <w:rPr>
+          <w:rFonts w:ascii="Arial" w:hAnsi="Arial" w:cs="Arial"/>
+        </w:rPr>
+        <w:t xml:space="preserve"> de Albert Camus – Direção de </w:t>
+      </w:r>
+      <w:r>
+        <w:rPr>
+          <w:rFonts w:ascii="Arial" w:hAnsi="Arial" w:cs="Arial"/>
+        </w:rPr>
+        <w:t>Mario Cesar Costas, realizado pela Casa Artéria.</w:t>
+      </w:r>
+    </w:p>
+    <w:p>
+      <w:pPr>
+        <w:spacing w:line="360" w:lineRule="auto"/>
+        <w:ind w:firstLine="708"/>
+        <w:jc w:val="both"/>
+        <w:rPr>
+          <w:rFonts w:ascii="Arial" w:hAnsi="Arial" w:cs="Arial"/>
+        </w:rPr>
+      </w:pPr>
+      <w:r>
+        <w:rPr>
+          <w:rFonts w:ascii="Arial" w:hAnsi="Arial" w:cs="Arial"/>
+        </w:rPr>
+        <w:t xml:space="preserve">Nesse meio tempo, realizei alguns trabalhos como dublador, fazendo algumas pontas em diversas produções. </w:t>
+      </w:r>
+    </w:p>
+    <w:p>
+      <w:pPr>
+        <w:spacing w:line="360" w:lineRule="auto"/>
+        <w:ind w:firstLine="708"/>
+        <w:jc w:val="both"/>
+        <w:rPr>
+          <w:rFonts w:ascii="Arial" w:hAnsi="Arial" w:cs="Arial"/>
+          <w:u w:val="single"/>
+        </w:rPr>
+      </w:pPr>
+      <w:r>
+        <w:rPr>
+          <w:rFonts w:ascii="Arial" w:hAnsi="Arial" w:cs="Arial"/>
+        </w:rPr>
+        <w:t>Após essa breve digressão sobre minha passagem pelo teatro, posso relatar acerca do meu desenvolvimento pessoal transformador</w:t>
+      </w:r>
+      <w:r>
+        <w:rPr>
+          <w:rFonts w:ascii="Arial" w:hAnsi="Arial" w:cs="Arial"/>
+        </w:rPr>
+        <w:t xml:space="preserve">, </w:t>
+      </w:r>
+      <w:r>
+        <w:rPr>
+          <w:rFonts w:ascii="Arial" w:hAnsi="Arial" w:cs="Arial"/>
+        </w:rPr>
+        <w:t xml:space="preserve">experienciado por todo esse período. </w:t>
+      </w:r>
+    </w:p>
+    <w:p>
+      <w:pPr>
+        <w:spacing w:line="360" w:lineRule="auto"/>
+        <w:ind w:firstLine="708"/>
+        <w:jc w:val="both"/>
+        <w:rPr>
+          <w:rFonts w:ascii="Arial" w:hAnsi="Arial" w:cs="Arial"/>
+          <w:u w:val="single"/>
+        </w:rPr>
+      </w:pPr>
+      <w:r>
+        <w:rPr>
+          <w:rFonts w:ascii="Arial" w:hAnsi="Arial" w:cs="Arial"/>
+        </w:rPr>
+        <w:t>Por conta do teatro, desenvolvi habilidades de oratória, expressão corporal, percepção, trabalho em grupo, empatia</w:t>
+      </w:r>
+      <w:r>
+        <w:rPr>
+          <w:rFonts w:ascii="Arial" w:hAnsi="Arial" w:cs="Arial"/>
+        </w:rPr>
+        <w:t>, controle emocional</w:t>
+      </w:r>
+      <w:r>
+        <w:rPr>
+          <w:rFonts w:ascii="Arial" w:hAnsi="Arial" w:cs="Arial"/>
+        </w:rPr>
+        <w:t>, desenvolvi minha confiança</w:t>
+      </w:r>
+      <w:r>
+        <w:rPr>
+          <w:rFonts w:ascii="Arial" w:hAnsi="Arial" w:cs="Arial"/>
+        </w:rPr>
+        <w:t xml:space="preserve"> além de aprender a trabalhar fora da minha zona de conforto. O teatro é uma eterna construção e desconstrução do seu próprio âmago. </w:t>
+      </w:r>
+    </w:p>
+    <w:p>
+      <w:pPr>
+        <w:spacing w:line="360" w:lineRule="auto"/>
+        <w:ind w:firstLine="708"/>
+        <w:jc w:val="both"/>
+        <w:rPr>
+          <w:rFonts w:ascii="Arial" w:hAnsi="Arial" w:cs="Arial"/>
+          <w:u w:val="single"/>
+        </w:rPr>
+      </w:pPr>
+      <w:r>
+        <w:rPr>
+          <w:rFonts w:ascii="Arial" w:hAnsi="Arial" w:cs="Arial"/>
+        </w:rPr>
+        <w:t xml:space="preserve">Nesta perspectiva </w:t>
+      </w:r>
+      <w:r>
+        <w:rPr>
+          <w:rFonts w:ascii="Arial" w:hAnsi="Arial" w:cs="Arial"/>
+        </w:rPr>
+        <w:t xml:space="preserve">cumpre associar as habilidades desenvolvidas ao longo dos anos trabalhando como ator, com as competências analisadas pela Disciplina de Desenvolvimento Sócio Emocional. </w:t>
       </w:r>
     </w:p>
     <w:p>
@@ -2864,7 +3149,6 @@
           <w:b/>
           <w:bCs/>
         </w:rPr>
-        <w:lastRenderedPageBreak/>
         <w:t>Exposição</w:t>
       </w:r>
       <w:r>
@@ -2932,7 +3216,14 @@
         <w:rPr>
           <w:rFonts w:ascii="Arial" w:hAnsi="Arial" w:cs="Arial"/>
         </w:rPr>
-        <w:t xml:space="preserve"> Ou seja, mesmo realizando um monólogo, o ator depende do relacionamento com outro para existir. Quando falamos de uma montagem com mais atores, essa relação fica ainda mais evidente. Todos devem trabalhar de forma harmônica e colaborativa. Uma cena só funciona se todos os atores estiverem bem. Um ator não contracena sozinho. </w:t>
+        <w:t xml:space="preserve"> Ou seja, mesmo realizando um monólogo, o ator depende do </w:t>
+      </w:r>
+      <w:r>
+        <w:rPr>
+          <w:rFonts w:ascii="Arial" w:hAnsi="Arial" w:cs="Arial"/>
+        </w:rPr>
+        <w:lastRenderedPageBreak/>
+        <w:t xml:space="preserve">relacionamento com outro para existir. Quando falamos de uma montagem com mais atores, essa relação fica ainda mais evidente. Todos devem trabalhar de forma harmônica e colaborativa. Uma cena só funciona se todos os atores estiverem bem. Um ator não contracena sozinho. </w:t>
       </w:r>
     </w:p>
     <w:p>
@@ -2950,7 +3241,46 @@
           <w:b/>
           <w:bCs/>
         </w:rPr>
-        <w:t>P</w:t>
+        <w:t>Pontualidade</w:t>
+      </w:r>
+      <w:r>
+        <w:rPr>
+          <w:rFonts w:ascii="Arial" w:hAnsi="Arial" w:cs="Arial"/>
+        </w:rPr>
+        <w:t xml:space="preserve">: </w:t>
+      </w:r>
+      <w:r>
+        <w:rPr>
+          <w:rFonts w:ascii="Arial" w:hAnsi="Arial" w:cs="Arial"/>
+        </w:rPr>
+        <w:t>por se tratar de uma arte coletiva, a pontualidade é fundamental para o ator. Tanto o seu tempo, quanto o dos outros deve ser respeitado</w:t>
+      </w:r>
+      <w:r>
+        <w:rPr>
+          <w:rFonts w:ascii="Arial" w:hAnsi="Arial" w:cs="Arial"/>
+        </w:rPr>
+        <w:t>.</w:t>
+      </w:r>
+      <w:r>
+        <w:rPr>
+          <w:rFonts w:ascii="Arial" w:hAnsi="Arial" w:cs="Arial"/>
+        </w:rPr>
+        <w:t xml:space="preserve"> Além disso, a peça tem data de estreia, então o trabalho deve ser realizado dentro do cronograma.</w:t>
+      </w:r>
+    </w:p>
+    <w:p>
+      <w:pPr>
+        <w:spacing w:line="360" w:lineRule="auto"/>
+        <w:jc w:val="both"/>
+        <w:rPr>
+          <w:rFonts w:ascii="Arial" w:hAnsi="Arial" w:cs="Arial"/>
+        </w:rPr>
+      </w:pPr>
+      <w:r>
+        <w:rPr>
+          <w:rFonts w:ascii="Arial" w:hAnsi="Arial" w:cs="Arial"/>
+        </w:rPr>
+        <w:tab/>
       </w:r>
       <w:r>
         <w:rPr>
@@ -2958,46 +3288,7 @@
           <w:b/>
           <w:bCs/>
         </w:rPr>
-        <w:t>ontualidade</w:t>
-      </w:r>
-      <w:r>
-        <w:rPr>
-          <w:rFonts w:ascii="Arial" w:hAnsi="Arial" w:cs="Arial"/>
-        </w:rPr>
-        <w:t xml:space="preserve">: </w:t>
-      </w:r>
-      <w:r>
-        <w:rPr>
-          <w:rFonts w:ascii="Arial" w:hAnsi="Arial" w:cs="Arial"/>
-        </w:rPr>
-        <w:t>por se tratar de uma arte coletiva, a pontualidade é fundamental para o ator. Tanto o seu tempo, quanto o dos outros deve ser respeitado</w:t>
-      </w:r>
-      <w:r>
-        <w:rPr>
-          <w:rFonts w:ascii="Arial" w:hAnsi="Arial" w:cs="Arial"/>
-        </w:rPr>
-        <w:t>.</w:t>
-      </w:r>
-      <w:r>
-        <w:rPr>
-          <w:rFonts w:ascii="Arial" w:hAnsi="Arial" w:cs="Arial"/>
-        </w:rPr>
-        <w:t xml:space="preserve"> Além disso, a peça tem data de estreia, então o trabalho deve ser realizado dentro do cronograma.</w:t>
-      </w:r>
-    </w:p>
-    <w:p>
-      <w:pPr>
-        <w:spacing w:line="360" w:lineRule="auto"/>
-        <w:jc w:val="both"/>
-        <w:rPr>
-          <w:rFonts w:ascii="Arial" w:hAnsi="Arial" w:cs="Arial"/>
-        </w:rPr>
-      </w:pPr>
-      <w:r>
-        <w:rPr>
-          <w:rFonts w:ascii="Arial" w:hAnsi="Arial" w:cs="Arial"/>
-        </w:rPr>
-        <w:tab/>
+        <w:t>Iniciativa</w:t>
       </w:r>
       <w:r>
         <w:rPr>
@@ -3005,114 +3296,114 @@
           <w:b/>
           <w:bCs/>
         </w:rPr>
-        <w:t>Iniciativa</w:t>
-      </w:r>
+        <w:t>:</w:t>
+      </w:r>
+      <w:r>
+        <w:rPr>
+          <w:rFonts w:ascii="Arial" w:hAnsi="Arial" w:cs="Arial"/>
+        </w:rPr>
+        <w:t xml:space="preserve"> </w:t>
+      </w:r>
+      <w:r>
+        <w:rPr>
+          <w:rFonts w:ascii="Arial" w:hAnsi="Arial" w:cs="Arial"/>
+        </w:rPr>
+        <w:t>por mais que existam métodos estruturados de estudo da arte da interpretação, a maioria das respostas</w:t>
+      </w:r>
+      <w:r>
+        <w:rPr>
+          <w:rFonts w:ascii="Arial" w:hAnsi="Arial" w:cs="Arial"/>
+        </w:rPr>
+        <w:t>,</w:t>
+      </w:r>
+      <w:r>
+        <w:rPr>
+          <w:rFonts w:ascii="Arial" w:hAnsi="Arial" w:cs="Arial"/>
+        </w:rPr>
+        <w:t xml:space="preserve"> que um ator procura</w:t>
+      </w:r>
+      <w:r>
+        <w:rPr>
+          <w:rFonts w:ascii="Arial" w:hAnsi="Arial" w:cs="Arial"/>
+        </w:rPr>
+        <w:t>,</w:t>
+      </w:r>
+      <w:r>
+        <w:rPr>
+          <w:rFonts w:ascii="Arial" w:hAnsi="Arial" w:cs="Arial"/>
+        </w:rPr>
+        <w:t xml:space="preserve"> não estará </w:t>
+      </w:r>
+      <w:r>
+        <w:rPr>
+          <w:rFonts w:ascii="Arial" w:hAnsi="Arial" w:cs="Arial"/>
+        </w:rPr>
+        <w:t>escrita em um manual</w:t>
+      </w:r>
+      <w:r>
+        <w:rPr>
+          <w:rFonts w:ascii="Arial" w:hAnsi="Arial" w:cs="Arial"/>
+        </w:rPr>
+        <w:t>.</w:t>
+      </w:r>
+      <w:r>
+        <w:rPr>
+          <w:rFonts w:ascii="Arial" w:hAnsi="Arial" w:cs="Arial"/>
+        </w:rPr>
+        <w:t xml:space="preserve"> Ator deve sempre, por iniciativa própria, praticar e buscar novas experiências e conhecimento para se aprimorar.</w:t>
+      </w:r>
+    </w:p>
+    <w:p>
+      <w:pPr>
+        <w:spacing w:line="360" w:lineRule="auto"/>
+        <w:ind w:firstLine="708"/>
+        <w:jc w:val="both"/>
+        <w:rPr>
+          <w:rFonts w:ascii="Arial" w:hAnsi="Arial" w:cs="Arial"/>
+        </w:rPr>
+      </w:pPr>
       <w:r>
         <w:rPr>
           <w:rFonts w:ascii="Arial" w:hAnsi="Arial" w:cs="Arial"/>
           <w:b/>
           <w:bCs/>
         </w:rPr>
-        <w:t>:</w:t>
-      </w:r>
-      <w:r>
-        <w:rPr>
-          <w:rFonts w:ascii="Arial" w:hAnsi="Arial" w:cs="Arial"/>
-        </w:rPr>
-        <w:t xml:space="preserve"> </w:t>
-      </w:r>
-      <w:r>
-        <w:rPr>
-          <w:rFonts w:ascii="Arial" w:hAnsi="Arial" w:cs="Arial"/>
-        </w:rPr>
-        <w:t>por mais que existam métodos estruturados de estudo da arte da interpretação, a maioria das respostas</w:t>
-      </w:r>
-      <w:r>
-        <w:rPr>
-          <w:rFonts w:ascii="Arial" w:hAnsi="Arial" w:cs="Arial"/>
-        </w:rPr>
-        <w:t>,</w:t>
-      </w:r>
-      <w:r>
-        <w:rPr>
-          <w:rFonts w:ascii="Arial" w:hAnsi="Arial" w:cs="Arial"/>
-        </w:rPr>
-        <w:t xml:space="preserve"> que um ator procura</w:t>
-      </w:r>
-      <w:r>
-        <w:rPr>
-          <w:rFonts w:ascii="Arial" w:hAnsi="Arial" w:cs="Arial"/>
-        </w:rPr>
-        <w:t>,</w:t>
-      </w:r>
-      <w:r>
-        <w:rPr>
-          <w:rFonts w:ascii="Arial" w:hAnsi="Arial" w:cs="Arial"/>
-        </w:rPr>
-        <w:t xml:space="preserve"> não estará </w:t>
-      </w:r>
-      <w:r>
-        <w:rPr>
-          <w:rFonts w:ascii="Arial" w:hAnsi="Arial" w:cs="Arial"/>
-        </w:rPr>
-        <w:t>escrita em um manual</w:t>
-      </w:r>
-      <w:r>
-        <w:rPr>
-          <w:rFonts w:ascii="Arial" w:hAnsi="Arial" w:cs="Arial"/>
-        </w:rPr>
-        <w:t>.</w:t>
-      </w:r>
-      <w:r>
-        <w:rPr>
-          <w:rFonts w:ascii="Arial" w:hAnsi="Arial" w:cs="Arial"/>
-        </w:rPr>
-        <w:t xml:space="preserve"> Ator deve sempre, por iniciativa própria, praticar e buscar novas experiências e conhecimento para se aprimorar.</w:t>
-      </w:r>
-    </w:p>
-    <w:p>
-      <w:pPr>
-        <w:spacing w:line="360" w:lineRule="auto"/>
-        <w:ind w:firstLine="708"/>
-        <w:jc w:val="both"/>
-        <w:rPr>
-          <w:rFonts w:ascii="Arial" w:hAnsi="Arial" w:cs="Arial"/>
-        </w:rPr>
-      </w:pPr>
+        <w:t>Resiliência</w:t>
+      </w:r>
+      <w:r>
+        <w:rPr>
+          <w:rFonts w:ascii="Arial" w:hAnsi="Arial" w:cs="Arial"/>
+        </w:rPr>
+        <w:t xml:space="preserve">: </w:t>
+      </w:r>
+      <w:r>
+        <w:rPr>
+          <w:rFonts w:ascii="Arial" w:hAnsi="Arial" w:cs="Arial"/>
+        </w:rPr>
+        <w:t xml:space="preserve">diferentemente da crença popular, o trabalho do ator é extremamente difícil, e até mesmo desesperador em alguns momentos. Portanto, a resiliência é uma característica fundamental para o ator. Pois todo novo projeto deve ser construído do zero, todo novo personagem, deve ser apreendido do zero. Ser ator é um processo de aprendizado eterno. </w:t>
+      </w:r>
+    </w:p>
+    <w:p>
+      <w:pPr>
+        <w:spacing w:line="360" w:lineRule="auto"/>
+        <w:jc w:val="both"/>
+        <w:rPr>
+          <w:rFonts w:ascii="Arial" w:hAnsi="Arial" w:cs="Arial"/>
+        </w:rPr>
+      </w:pPr>
+      <w:r>
+        <w:rPr>
+          <w:rFonts w:ascii="Arial" w:hAnsi="Arial" w:cs="Arial"/>
+        </w:rPr>
+        <w:tab/>
+      </w:r>
       <w:r>
         <w:rPr>
           <w:rFonts w:ascii="Arial" w:hAnsi="Arial" w:cs="Arial"/>
           <w:b/>
           <w:bCs/>
         </w:rPr>
-        <w:t>Resiliência</w:t>
-      </w:r>
-      <w:r>
-        <w:rPr>
-          <w:rFonts w:ascii="Arial" w:hAnsi="Arial" w:cs="Arial"/>
-        </w:rPr>
-        <w:t xml:space="preserve">: </w:t>
-      </w:r>
-      <w:r>
-        <w:rPr>
-          <w:rFonts w:ascii="Arial" w:hAnsi="Arial" w:cs="Arial"/>
-        </w:rPr>
-        <w:t xml:space="preserve">diferentemente da crença popular, o trabalho do ator é extremamente difícil, e até mesmo desesperador em alguns momentos. Portanto, a resiliência é uma característica fundamental para o ator. Pois todo novo projeto deve ser construído do zero, todo novo personagem, deve ser apreendido do zero. Ser ator é um processo de aprendizado eterno. </w:t>
-      </w:r>
-    </w:p>
-    <w:p>
-      <w:pPr>
-        <w:spacing w:line="360" w:lineRule="auto"/>
-        <w:jc w:val="both"/>
-        <w:rPr>
-          <w:rFonts w:ascii="Arial" w:hAnsi="Arial" w:cs="Arial"/>
-        </w:rPr>
-      </w:pPr>
-      <w:r>
-        <w:rPr>
-          <w:rFonts w:ascii="Arial" w:hAnsi="Arial" w:cs="Arial"/>
-        </w:rPr>
-        <w:tab/>
+        <w:t>Profissionalismo</w:t>
       </w:r>
       <w:r>
         <w:rPr>
@@ -3120,14 +3411,6 @@
           <w:b/>
           <w:bCs/>
         </w:rPr>
-        <w:t>Profissionalismo</w:t>
-      </w:r>
-      <w:r>
-        <w:rPr>
-          <w:rFonts w:ascii="Arial" w:hAnsi="Arial" w:cs="Arial"/>
-          <w:b/>
-          <w:bCs/>
-        </w:rPr>
         <w:t>:</w:t>
       </w:r>
       <w:r>
@@ -3154,24 +3437,6 @@
         </w:rPr>
         <w:t xml:space="preserve"> Mais do que saber falar, o ator em cena, deve saber ouvir, entender as circunstâncias e responder aos estímulos. Um ator não deve apenas esperar a deixa do seu colega de cena para entregar sua próxima fala (quem faz isso, são os atores ruins). O ator deve de fato, ouvir o que o seu colega de cena disse, e responder de acordo. Parece simples, mas quando se está em cena, nada é simples. </w:t>
       </w:r>
-    </w:p>
-    <w:p>
-      <w:pPr>
-        <w:spacing w:line="360" w:lineRule="auto"/>
-        <w:jc w:val="both"/>
-        <w:rPr>
-          <w:rFonts w:ascii="Arial" w:hAnsi="Arial" w:cs="Arial"/>
-        </w:rPr>
-      </w:pPr>
-    </w:p>
-    <w:p>
-      <w:pPr>
-        <w:spacing w:line="360" w:lineRule="auto"/>
-        <w:jc w:val="both"/>
-        <w:rPr>
-          <w:rFonts w:ascii="Arial" w:hAnsi="Arial" w:cs="Arial"/>
-        </w:rPr>
-      </w:pPr>
     </w:p>
     <w:p>
       <w:pPr>
@@ -3196,84 +3461,9 @@
           <w:sz w:val="24"/>
           <w:szCs w:val="24"/>
         </w:rPr>
-        <w:t>Importância do monitoramento do álcool na fermentação:</w:t>
-      </w:r>
-      <w:bookmarkEnd w:id="7"/>
-      <w:bookmarkEnd w:id="8"/>
-    </w:p>
-    <w:p>
-      <w:pPr>
-        <w:spacing w:line="360" w:lineRule="auto"/>
-        <w:ind w:firstLine="708"/>
-        <w:jc w:val="both"/>
-        <w:rPr>
-          <w:rFonts w:ascii="Arial" w:hAnsi="Arial" w:cs="Arial"/>
-        </w:rPr>
-      </w:pPr>
-      <w:r>
-        <w:rPr>
-          <w:rFonts w:ascii="Arial" w:hAnsi="Arial" w:cs="Arial"/>
-        </w:rPr>
-        <w:t>O site CHR HANSEN afirma que todo ano é descartado 5 a 10% dos vinhos por desvios que ocorrem na fermentação alcóolica. Isso quer dizer que esse percentual perdido será descartado, vendido num preço reduzido ou enviado para as indústrias de produção de vinagre, que gera um prejuízo significante.</w:t>
-      </w:r>
-    </w:p>
-    <w:p>
-      <w:pPr>
-        <w:spacing w:line="360" w:lineRule="auto"/>
-        <w:ind w:firstLine="708"/>
-        <w:jc w:val="both"/>
-        <w:rPr>
-          <w:rFonts w:ascii="Arial" w:hAnsi="Arial" w:cs="Arial"/>
-        </w:rPr>
-      </w:pPr>
-      <w:r>
-        <w:rPr>
-          <w:rFonts w:ascii="Arial" w:hAnsi="Arial" w:cs="Arial"/>
-        </w:rPr>
-        <w:t xml:space="preserve">A fermentação é um processo muito delicado, e pode-se afirmar que na fermentação é definido o sabor e a característica dos vinhos de cada produtor. </w:t>
-      </w:r>
-    </w:p>
-    <w:p>
-      <w:pPr>
-        <w:spacing w:line="360" w:lineRule="auto"/>
-        <w:ind w:firstLine="708"/>
-        <w:jc w:val="both"/>
-        <w:rPr>
-          <w:rFonts w:ascii="Arial" w:hAnsi="Arial" w:cs="Arial"/>
-        </w:rPr>
-      </w:pPr>
-      <w:r>
-        <w:rPr>
-          <w:rFonts w:ascii="Arial" w:hAnsi="Arial" w:cs="Arial"/>
-        </w:rPr>
-        <w:t>Há vinícolas que optam por retardar o processo de fermentação, realizando o trabalho em um ambiente mais frio, a fim de produzir um sabor mais frutado.</w:t>
-      </w:r>
-    </w:p>
-    <w:p>
-      <w:pPr>
-        <w:spacing w:line="360" w:lineRule="auto"/>
-        <w:ind w:firstLine="708"/>
-        <w:jc w:val="both"/>
-        <w:rPr>
-          <w:rFonts w:ascii="Arial" w:hAnsi="Arial" w:cs="Arial"/>
-        </w:rPr>
-      </w:pPr>
-      <w:r>
-        <w:rPr>
-          <w:rFonts w:ascii="Arial" w:hAnsi="Arial" w:cs="Arial"/>
-        </w:rPr>
-        <w:t>Sendo assim, combinando o monitoramento da temperatura junto com o volume alcóolico, auxilia-se a produção de um vinho com característica única e desejada e padronização da produção, diminuindo o descarte do vinho por fermentação de forma equivocada.</w:t>
-      </w:r>
-      <w:r>
-        <w:rPr>
-          <w:rFonts w:ascii="Arial" w:hAnsi="Arial" w:cs="Arial"/>
-        </w:rPr>
-        <w:br/>
-      </w:r>
-    </w:p>
-    <w:p>
-      <w:pPr>
-        <w:pStyle w:val="Ttulo2"/>
+        <w:t>Objetivos de Desenvolvimento Sustentável ONU</w:t>
+      </w:r>
+      <w:r>
         <w:rPr>
           <w:rFonts w:ascii="Arial" w:hAnsi="Arial" w:cs="Arial"/>
           <w:b/>
@@ -3282,10 +3472,135 @@
           <w:sz w:val="24"/>
           <w:szCs w:val="24"/>
         </w:rPr>
-      </w:pPr>
-      <w:bookmarkStart w:id="9" w:name="_Toc176435030"/>
-      <w:bookmarkStart w:id="10" w:name="_Toc176950704"/>
-      <w:r>
+        <w:t>:</w:t>
+      </w:r>
+      <w:bookmarkEnd w:id="7"/>
+      <w:bookmarkEnd w:id="8"/>
+    </w:p>
+    <w:p>
+      <w:pPr>
+        <w:spacing w:line="360" w:lineRule="auto"/>
+        <w:ind w:firstLine="708"/>
+        <w:jc w:val="both"/>
+        <w:rPr>
+          <w:rFonts w:ascii="Arial" w:hAnsi="Arial" w:cs="Arial"/>
+        </w:rPr>
+      </w:pPr>
+      <w:r>
+        <w:rPr>
+          <w:rFonts w:ascii="Arial" w:hAnsi="Arial" w:cs="Arial"/>
+        </w:rPr>
+        <w:t>Tratando agora da adequação do tema a um dos Objetivos de Desenvolvimento Sustentável da Organização das Nações Unidas, o presente projeto se adequa perfeitamente ao objetivo atinente ao oferecimento de educação de qualidade proposto pela ONU</w:t>
+      </w:r>
+      <w:r>
+        <w:rPr>
+          <w:rFonts w:ascii="Arial" w:hAnsi="Arial" w:cs="Arial"/>
+        </w:rPr>
+        <w:t>.</w:t>
+      </w:r>
+      <w:r>
+        <w:rPr>
+          <w:rFonts w:ascii="Arial" w:hAnsi="Arial" w:cs="Arial"/>
+        </w:rPr>
+        <w:t xml:space="preserve"> </w:t>
+      </w:r>
+    </w:p>
+    <w:p>
+      <w:pPr>
+        <w:spacing w:line="360" w:lineRule="auto"/>
+        <w:ind w:firstLine="708"/>
+        <w:jc w:val="both"/>
+        <w:rPr>
+          <w:rFonts w:ascii="Arial" w:hAnsi="Arial" w:cs="Arial"/>
+        </w:rPr>
+      </w:pPr>
+      <w:r>
+        <w:rPr>
+          <w:rFonts w:ascii="Arial" w:hAnsi="Arial" w:cs="Arial"/>
+        </w:rPr>
+        <w:t>Isso porque, como visto anteriormente, o estudo do teatro, além de ser um elemento de integração entre os indivíduos</w:t>
+      </w:r>
+      <w:r>
+        <w:rPr>
+          <w:rFonts w:ascii="Arial" w:hAnsi="Arial" w:cs="Arial"/>
+        </w:rPr>
+        <w:t xml:space="preserve">, também tem o condão de </w:t>
+      </w:r>
+      <w:r>
+        <w:rPr>
+          <w:rFonts w:ascii="Arial" w:hAnsi="Arial" w:cs="Arial"/>
+        </w:rPr>
+        <w:lastRenderedPageBreak/>
+        <w:t xml:space="preserve">desenvolver as habilidades socio emocionais das pessoas, garantindo, não apenas o seu próprio crescimento pessoal, mas também ajudando a criar uma cultura de grupo e comunidade, fomentando o desenvolvimento sustentável da sociedade como um todo. </w:t>
+      </w:r>
+    </w:p>
+    <w:p>
+      <w:pPr>
+        <w:spacing w:line="360" w:lineRule="auto"/>
+        <w:ind w:firstLine="708"/>
+        <w:jc w:val="both"/>
+        <w:rPr>
+          <w:rFonts w:ascii="Arial" w:hAnsi="Arial" w:cs="Arial"/>
+        </w:rPr>
+      </w:pPr>
+      <w:r>
+        <w:rPr>
+          <w:rFonts w:ascii="Arial" w:hAnsi="Arial" w:cs="Arial"/>
+        </w:rPr>
+        <w:t>Ao integrar o ensino do teatro no desenvolvimento de um indivíduo, estamos garantindo o seu desenvolvimento pleno</w:t>
+      </w:r>
+      <w:r>
+        <w:rPr>
+          <w:rFonts w:ascii="Arial" w:hAnsi="Arial" w:cs="Arial"/>
+        </w:rPr>
+        <w:t>.</w:t>
+      </w:r>
+      <w:r>
+        <w:rPr>
+          <w:rFonts w:ascii="Arial" w:hAnsi="Arial" w:cs="Arial"/>
+        </w:rPr>
+        <w:t xml:space="preserve"> Estamos lhe conferindo ferramentas de comunicação e controle emocional, que irão auxiliá-lo em todas as áreas de sua vida.</w:t>
+      </w:r>
+    </w:p>
+    <w:p>
+      <w:pPr>
+        <w:spacing w:line="360" w:lineRule="auto"/>
+        <w:ind w:firstLine="708"/>
+        <w:jc w:val="both"/>
+        <w:rPr>
+          <w:rFonts w:ascii="Arial" w:hAnsi="Arial" w:cs="Arial"/>
+          <w:u w:val="single"/>
+        </w:rPr>
+      </w:pPr>
+      <w:r>
+        <w:rPr>
+          <w:rFonts w:ascii="Arial" w:hAnsi="Arial" w:cs="Arial"/>
+        </w:rPr>
+        <w:t xml:space="preserve">O teatro explora a alma humana em toda a sua potência. Potência que não pode ficar confinada ou restrita, a qual implora para ser desenvolvida em toda sua plenitude, </w:t>
+      </w:r>
+      <w:r>
+        <w:rPr>
+          <w:rFonts w:ascii="Arial" w:hAnsi="Arial" w:cs="Arial"/>
+        </w:rPr>
+        <w:t>evoé</w:t>
+      </w:r>
+      <w:r>
+        <w:rPr>
+          <w:rStyle w:val="Refdenotaderodap"/>
+          <w:rFonts w:ascii="Arial" w:hAnsi="Arial" w:cs="Arial"/>
+        </w:rPr>
+        <w:footnoteReference w:id="2"/>
+      </w:r>
+      <w:r>
+        <w:rPr>
+          <w:rFonts w:ascii="Arial" w:hAnsi="Arial" w:cs="Arial"/>
+        </w:rPr>
+        <w:t>!</w:t>
+      </w:r>
+    </w:p>
+    <w:p>
+      <w:pPr>
+        <w:pStyle w:val="Ttulo2"/>
         <w:rPr>
           <w:rFonts w:ascii="Arial" w:hAnsi="Arial" w:cs="Arial"/>
           <w:b/>
@@ -3294,7 +3609,30 @@
           <w:sz w:val="24"/>
           <w:szCs w:val="24"/>
         </w:rPr>
-        <w:t>Instrumentos Utilizados na Fermentação:</w:t>
+      </w:pPr>
+      <w:bookmarkStart w:id="9" w:name="_Toc176435030"/>
+      <w:bookmarkStart w:id="10" w:name="_Toc176950704"/>
+      <w:r>
+        <w:rPr>
+          <w:rFonts w:ascii="Arial" w:hAnsi="Arial" w:cs="Arial"/>
+          <w:b/>
+          <w:bCs/>
+          <w:color w:val="auto"/>
+          <w:sz w:val="24"/>
+          <w:szCs w:val="24"/>
+        </w:rPr>
+        <w:t>A arte de contar Histórias</w:t>
+      </w:r>
+      <w:r>
+        <w:rPr>
+          <w:rFonts w:ascii="Arial" w:hAnsi="Arial" w:cs="Arial"/>
+          <w:b/>
+          <w:bCs/>
+          <w:color w:val="auto"/>
+          <w:sz w:val="24"/>
+          <w:szCs w:val="24"/>
+        </w:rPr>
+        <w:t>:</w:t>
       </w:r>
       <w:bookmarkEnd w:id="9"/>
       <w:bookmarkEnd w:id="10"/>
@@ -3313,398 +3651,6 @@
         </w:rPr>
         <w:tab/>
         <w:t>Atualmente nesse mercado temos diversos dispositivos presentes nas vinícolas capazes de realizar medições de temperatura e nível alcoólico.</w:t>
-      </w:r>
-    </w:p>
-    <w:p>
-      <w:pPr>
-        <w:spacing w:line="360" w:lineRule="auto"/>
-        <w:jc w:val="both"/>
-        <w:rPr>
-          <w:rFonts w:ascii="Arial" w:hAnsi="Arial" w:cs="Arial"/>
-        </w:rPr>
-      </w:pPr>
-      <w:r>
-        <w:rPr>
-          <w:rFonts w:ascii="Arial" w:hAnsi="Arial" w:cs="Arial"/>
-          <w:noProof/>
-        </w:rPr>
-        <w:drawing>
-          <wp:anchor distT="0" distB="0" distL="114300" distR="114300" simplePos="0" relativeHeight="251663360" behindDoc="1" locked="0" layoutInCell="1" allowOverlap="1" wp14:anchorId="02E84650" wp14:editId="411DAD13">
-            <wp:simplePos x="0" y="0"/>
-            <wp:positionH relativeFrom="margin">
-              <wp:posOffset>4606290</wp:posOffset>
-            </wp:positionH>
-            <wp:positionV relativeFrom="paragraph">
-              <wp:posOffset>6985</wp:posOffset>
-            </wp:positionV>
-            <wp:extent cx="1002665" cy="1002665"/>
-            <wp:effectExtent l="0" t="0" r="6985" b="6985"/>
-            <wp:wrapTight wrapText="bothSides">
-              <wp:wrapPolygon edited="0">
-                <wp:start x="0" y="0"/>
-                <wp:lineTo x="0" y="21340"/>
-                <wp:lineTo x="21340" y="21340"/>
-                <wp:lineTo x="21340" y="0"/>
-                <wp:lineTo x="0" y="0"/>
-              </wp:wrapPolygon>
-            </wp:wrapTight>
-            <wp:docPr id="1999995154" name="Imagem 26" descr="Densímetro para laboratório - DMA 35 - Anton Paar - digital / portátil /  industrial"/>
-            <wp:cNvGraphicFramePr>
-              <a:graphicFrameLocks xmlns:a="http://schemas.openxmlformats.org/drawingml/2006/main" noChangeAspect="1"/>
-            </wp:cNvGraphicFramePr>
-            <a:graphic xmlns:a="http://schemas.openxmlformats.org/drawingml/2006/main">
-              <a:graphicData uri="http://schemas.openxmlformats.org/drawingml/2006/picture">
-                <pic:pic xmlns:pic="http://schemas.openxmlformats.org/drawingml/2006/picture">
-                  <pic:nvPicPr>
-                    <pic:cNvPr id="0" name="Imagem 1" descr="Densímetro para laboratório - DMA 35 - Anton Paar - digital / portátil /  industrial"/>
-                    <pic:cNvPicPr>
-                      <a:picLocks noChangeAspect="1" noChangeArrowheads="1"/>
-                    </pic:cNvPicPr>
-                  </pic:nvPicPr>
-                  <pic:blipFill>
-                    <a:blip r:embed="rId9" cstate="print">
-                      <a:extLst>
-                        <a:ext uri="{28A0092B-C50C-407E-A947-70E740481C1C}">
-                          <a14:useLocalDpi xmlns:a14="http://schemas.microsoft.com/office/drawing/2010/main" val="0"/>
-                        </a:ext>
-                      </a:extLst>
-                    </a:blip>
-                    <a:srcRect/>
-                    <a:stretch>
-                      <a:fillRect/>
-                    </a:stretch>
-                  </pic:blipFill>
-                  <pic:spPr bwMode="auto">
-                    <a:xfrm>
-                      <a:off x="0" y="0"/>
-                      <a:ext cx="1002665" cy="1002665"/>
-                    </a:xfrm>
-                    <a:prstGeom prst="rect">
-                      <a:avLst/>
-                    </a:prstGeom>
-                    <a:noFill/>
-                  </pic:spPr>
-                </pic:pic>
-              </a:graphicData>
-            </a:graphic>
-            <wp14:sizeRelH relativeFrom="page">
-              <wp14:pctWidth>0</wp14:pctWidth>
-            </wp14:sizeRelH>
-            <wp14:sizeRelV relativeFrom="page">
-              <wp14:pctHeight>0</wp14:pctHeight>
-            </wp14:sizeRelV>
-          </wp:anchor>
-        </w:drawing>
-      </w:r>
-      <w:r>
-        <w:rPr>
-          <w:rFonts w:ascii="Arial" w:hAnsi="Arial" w:cs="Arial"/>
-          <w:b/>
-          <w:bCs/>
-        </w:rPr>
-        <w:t xml:space="preserve">Densímetro Portátil Anton </w:t>
-      </w:r>
-      <w:proofErr w:type="spellStart"/>
-      <w:r>
-        <w:rPr>
-          <w:rFonts w:ascii="Arial" w:hAnsi="Arial" w:cs="Arial"/>
-          <w:b/>
-          <w:bCs/>
-        </w:rPr>
-        <w:t>Paar</w:t>
-      </w:r>
-      <w:proofErr w:type="spellEnd"/>
-      <w:r>
-        <w:rPr>
-          <w:rFonts w:ascii="Arial" w:hAnsi="Arial" w:cs="Arial"/>
-          <w:b/>
-          <w:bCs/>
-        </w:rPr>
-        <w:t xml:space="preserve"> DMA 35:</w:t>
-      </w:r>
-      <w:r>
-        <w:rPr>
-          <w:rFonts w:ascii="Arial" w:hAnsi="Arial" w:cs="Arial"/>
-        </w:rPr>
-        <w:t xml:space="preserve"> assim como é descrito pelo seu fabricante, serve para verificações de qualidade no mosto. Esse produto é oferecido nacionalmente por aproximadamente R$26.000.</w:t>
-      </w:r>
-    </w:p>
-    <w:p>
-      <w:pPr>
-        <w:spacing w:line="360" w:lineRule="auto"/>
-        <w:jc w:val="both"/>
-        <w:rPr>
-          <w:rFonts w:ascii="Arial" w:hAnsi="Arial" w:cs="Arial"/>
-        </w:rPr>
-      </w:pPr>
-    </w:p>
-    <w:p>
-      <w:pPr>
-        <w:spacing w:line="360" w:lineRule="auto"/>
-        <w:jc w:val="both"/>
-        <w:rPr>
-          <w:rFonts w:ascii="Arial" w:hAnsi="Arial" w:cs="Arial"/>
-        </w:rPr>
-      </w:pPr>
-      <w:r>
-        <w:rPr>
-          <w:rFonts w:ascii="Arial" w:hAnsi="Arial" w:cs="Arial"/>
-          <w:noProof/>
-        </w:rPr>
-        <w:drawing>
-          <wp:anchor distT="0" distB="0" distL="114300" distR="114300" simplePos="0" relativeHeight="251664384" behindDoc="1" locked="0" layoutInCell="1" allowOverlap="1" wp14:anchorId="23DE2BCD" wp14:editId="23CE6C4E">
-            <wp:simplePos x="0" y="0"/>
-            <wp:positionH relativeFrom="column">
-              <wp:posOffset>4138930</wp:posOffset>
-            </wp:positionH>
-            <wp:positionV relativeFrom="paragraph">
-              <wp:posOffset>85090</wp:posOffset>
-            </wp:positionV>
-            <wp:extent cx="1938655" cy="1288415"/>
-            <wp:effectExtent l="0" t="0" r="4445" b="6985"/>
-            <wp:wrapTight wrapText="bothSides">
-              <wp:wrapPolygon edited="0">
-                <wp:start x="212" y="0"/>
-                <wp:lineTo x="0" y="319"/>
-                <wp:lineTo x="0" y="21078"/>
-                <wp:lineTo x="212" y="21398"/>
-                <wp:lineTo x="21225" y="21398"/>
-                <wp:lineTo x="21437" y="21078"/>
-                <wp:lineTo x="21437" y="319"/>
-                <wp:lineTo x="21225" y="0"/>
-                <wp:lineTo x="212" y="0"/>
-              </wp:wrapPolygon>
-            </wp:wrapTight>
-            <wp:docPr id="2085177748" name="Imagem 25" descr="Bruker Alpha II FTIR Spectrometer"/>
-            <wp:cNvGraphicFramePr/>
-            <a:graphic xmlns:a="http://schemas.openxmlformats.org/drawingml/2006/main">
-              <a:graphicData uri="http://schemas.openxmlformats.org/drawingml/2006/picture">
-                <pic:pic xmlns:pic="http://schemas.openxmlformats.org/drawingml/2006/picture">
-                  <pic:nvPicPr>
-                    <pic:cNvPr id="1578602278" name="Imagem 2" descr="Bruker Alpha II FTIR Spectrometer"/>
-                    <pic:cNvPicPr>
-                      <a:picLocks noChangeAspect="1"/>
-                    </pic:cNvPicPr>
-                  </pic:nvPicPr>
-                  <pic:blipFill>
-                    <a:blip r:embed="rId10" cstate="print">
-                      <a:extLst>
-                        <a:ext uri="{28A0092B-C50C-407E-A947-70E740481C1C}">
-                          <a14:useLocalDpi xmlns:a14="http://schemas.microsoft.com/office/drawing/2010/main" val="0"/>
-                        </a:ext>
-                      </a:extLst>
-                    </a:blip>
-                    <a:srcRect/>
-                    <a:stretch>
-                      <a:fillRect/>
-                    </a:stretch>
-                  </pic:blipFill>
-                  <pic:spPr bwMode="auto">
-                    <a:xfrm>
-                      <a:off x="0" y="0"/>
-                      <a:ext cx="1938655" cy="1288415"/>
-                    </a:xfrm>
-                    <a:prstGeom prst="rect">
-                      <a:avLst/>
-                    </a:prstGeom>
-                    <a:noFill/>
-                    <a:ln>
-                      <a:noFill/>
-                    </a:ln>
-                    <a:effectLst>
-                      <a:softEdge rad="38100"/>
-                    </a:effectLst>
-                  </pic:spPr>
-                </pic:pic>
-              </a:graphicData>
-            </a:graphic>
-            <wp14:sizeRelH relativeFrom="page">
-              <wp14:pctWidth>0</wp14:pctWidth>
-            </wp14:sizeRelH>
-            <wp14:sizeRelV relativeFrom="page">
-              <wp14:pctHeight>0</wp14:pctHeight>
-            </wp14:sizeRelV>
-          </wp:anchor>
-        </w:drawing>
-      </w:r>
-      <w:r>
-        <w:rPr>
-          <w:rFonts w:ascii="Arial" w:hAnsi="Arial" w:cs="Arial"/>
-        </w:rPr>
-        <w:tab/>
-      </w:r>
-      <w:r>
-        <w:rPr>
-          <w:rFonts w:ascii="Arial" w:hAnsi="Arial" w:cs="Arial"/>
-          <w:b/>
-          <w:bCs/>
-        </w:rPr>
-        <w:t xml:space="preserve">Espectômetro </w:t>
-      </w:r>
-      <w:proofErr w:type="spellStart"/>
-      <w:r>
-        <w:rPr>
-          <w:rFonts w:ascii="Arial" w:hAnsi="Arial" w:cs="Arial"/>
-          <w:b/>
-          <w:bCs/>
-        </w:rPr>
-        <w:t>Bruker</w:t>
-      </w:r>
-      <w:proofErr w:type="spellEnd"/>
-      <w:r>
-        <w:rPr>
-          <w:rFonts w:ascii="Arial" w:hAnsi="Arial" w:cs="Arial"/>
-          <w:b/>
-          <w:bCs/>
-        </w:rPr>
-        <w:t xml:space="preserve"> Alpha II FTIR</w:t>
-      </w:r>
-      <w:r>
-        <w:rPr>
-          <w:rFonts w:ascii="Arial" w:hAnsi="Arial" w:cs="Arial"/>
-        </w:rPr>
-        <w:t xml:space="preserve">: destinado para medir a concentração de álcool no vinho de forma não invasiva e precisa. Em contrapartida à sua eficiência, temos muita dificuldade em encontrá-lo para compra em solo brasileiro, onde a única opção para adquiri-lo se torna a </w:t>
-      </w:r>
-      <w:r>
-        <w:rPr>
-          <w:rFonts w:ascii="Arial" w:hAnsi="Arial" w:cs="Arial"/>
-        </w:rPr>
-        <w:lastRenderedPageBreak/>
-        <w:t xml:space="preserve">importação. Seu valor de compra varia entre R$90.000, sendo novo, e R$70.000, sendo seminovo. </w:t>
-      </w:r>
-    </w:p>
-    <w:p>
-      <w:pPr>
-        <w:spacing w:line="360" w:lineRule="auto"/>
-        <w:jc w:val="both"/>
-        <w:rPr>
-          <w:rFonts w:ascii="Arial" w:hAnsi="Arial" w:cs="Arial"/>
-        </w:rPr>
-      </w:pPr>
-    </w:p>
-    <w:p>
-      <w:pPr>
-        <w:spacing w:line="360" w:lineRule="auto"/>
-        <w:jc w:val="both"/>
-        <w:rPr>
-          <w:rFonts w:ascii="Arial" w:hAnsi="Arial" w:cs="Arial"/>
-          <w:b/>
-          <w:bCs/>
-        </w:rPr>
-      </w:pPr>
-      <w:r>
-        <w:rPr>
-          <w:rFonts w:ascii="Arial" w:hAnsi="Arial" w:cs="Arial"/>
-          <w:noProof/>
-        </w:rPr>
-        <w:drawing>
-          <wp:anchor distT="0" distB="0" distL="114300" distR="114300" simplePos="0" relativeHeight="251668480" behindDoc="1" locked="0" layoutInCell="1" allowOverlap="1" wp14:anchorId="7F700373" wp14:editId="57AA5BAF">
-            <wp:simplePos x="0" y="0"/>
-            <wp:positionH relativeFrom="column">
-              <wp:posOffset>4582893</wp:posOffset>
-            </wp:positionH>
-            <wp:positionV relativeFrom="paragraph">
-              <wp:posOffset>2540</wp:posOffset>
-            </wp:positionV>
-            <wp:extent cx="1219200" cy="1219200"/>
-            <wp:effectExtent l="0" t="0" r="0" b="0"/>
-            <wp:wrapTight wrapText="bothSides">
-              <wp:wrapPolygon edited="0">
-                <wp:start x="0" y="0"/>
-                <wp:lineTo x="0" y="21263"/>
-                <wp:lineTo x="21263" y="21263"/>
-                <wp:lineTo x="21263" y="0"/>
-                <wp:lineTo x="0" y="0"/>
-              </wp:wrapPolygon>
-            </wp:wrapTight>
-            <wp:docPr id="1171045224" name="Imagem 20" descr="Telefone celular antigo&#10;&#10;Descrição gerada automaticamente com confiança média"/>
-            <wp:cNvGraphicFramePr>
-              <a:graphicFrameLocks xmlns:a="http://schemas.openxmlformats.org/drawingml/2006/main" noChangeAspect="1"/>
-            </wp:cNvGraphicFramePr>
-            <a:graphic xmlns:a="http://schemas.openxmlformats.org/drawingml/2006/main">
-              <a:graphicData uri="http://schemas.openxmlformats.org/drawingml/2006/picture">
-                <pic:pic xmlns:pic="http://schemas.openxmlformats.org/drawingml/2006/picture">
-                  <pic:nvPicPr>
-                    <pic:cNvPr id="0" name="Imagem 1592036634" descr="Telefone celular antigo&#10;&#10;Descrição gerada automaticamente com confiança média"/>
-                    <pic:cNvPicPr>
-                      <a:picLocks noChangeAspect="1" noChangeArrowheads="1"/>
-                    </pic:cNvPicPr>
-                  </pic:nvPicPr>
-                  <pic:blipFill>
-                    <a:blip r:embed="rId11">
-                      <a:extLst>
-                        <a:ext uri="{28A0092B-C50C-407E-A947-70E740481C1C}">
-                          <a14:useLocalDpi xmlns:a14="http://schemas.microsoft.com/office/drawing/2010/main" val="0"/>
-                        </a:ext>
-                      </a:extLst>
-                    </a:blip>
-                    <a:srcRect/>
-                    <a:stretch>
-                      <a:fillRect/>
-                    </a:stretch>
-                  </pic:blipFill>
-                  <pic:spPr bwMode="auto">
-                    <a:xfrm>
-                      <a:off x="0" y="0"/>
-                      <a:ext cx="1219200" cy="1219200"/>
-                    </a:xfrm>
-                    <a:prstGeom prst="rect">
-                      <a:avLst/>
-                    </a:prstGeom>
-                    <a:noFill/>
-                    <a:ln>
-                      <a:noFill/>
-                    </a:ln>
-                  </pic:spPr>
-                </pic:pic>
-              </a:graphicData>
-            </a:graphic>
-          </wp:anchor>
-        </w:drawing>
-      </w:r>
-      <w:r>
-        <w:rPr>
-          <w:rFonts w:ascii="Arial" w:hAnsi="Arial" w:cs="Arial"/>
-        </w:rPr>
-        <w:tab/>
-      </w:r>
-      <w:r>
-        <w:rPr>
-          <w:rFonts w:ascii="Arial" w:hAnsi="Arial" w:cs="Arial"/>
-          <w:b/>
-          <w:bCs/>
-        </w:rPr>
-        <w:t xml:space="preserve">Termômetro Digital Infravermelho </w:t>
-      </w:r>
-      <w:proofErr w:type="spellStart"/>
-      <w:r>
-        <w:rPr>
-          <w:rFonts w:ascii="Arial" w:hAnsi="Arial" w:cs="Arial"/>
-          <w:b/>
-          <w:bCs/>
-        </w:rPr>
-        <w:t>Fluke</w:t>
-      </w:r>
-      <w:proofErr w:type="spellEnd"/>
-      <w:r>
-        <w:rPr>
-          <w:rFonts w:ascii="Arial" w:hAnsi="Arial" w:cs="Arial"/>
-          <w:b/>
-          <w:bCs/>
-        </w:rPr>
-        <w:t xml:space="preserve"> 62 Max:</w:t>
-      </w:r>
-      <w:r>
-        <w:rPr>
-          <w:rFonts w:ascii="Arial" w:hAnsi="Arial" w:cs="Arial"/>
-        </w:rPr>
-        <w:t xml:space="preserve"> são utilizados para medir a temperatura do conteúdo dos tonéis individualmente e sem contato direto com o líquido. O preço desse dispositivo é de a partir R$700,00 e é encontrado no mercado nacional.</w:t>
-      </w:r>
-      <w:r>
-        <w:rPr>
-          <w:rFonts w:ascii="Arial" w:hAnsi="Arial" w:cs="Arial"/>
-        </w:rPr>
-        <w:br/>
       </w:r>
       <w:bookmarkStart w:id="11" w:name="_Toc176435031"/>
     </w:p>
@@ -3748,18 +3694,50 @@
         <w:rPr>
           <w:rFonts w:ascii="Arial" w:hAnsi="Arial" w:cs="Arial"/>
         </w:rPr>
-        <w:t>Criar um sistema de monitoramento através de sensores MQ2 (sensor de gás inflamável) e LM35 (sensor de temperatura) para monitorar o processo de fermentação alcoólica, auxiliando as vinícolas a tomarem decisões estratégicas a fim de obter uma redução no desperdício e a maior padronização nos vinhos produzidos.</w:t>
-      </w:r>
-    </w:p>
-    <w:p>
-      <w:pPr>
-        <w:spacing w:line="360" w:lineRule="auto"/>
-        <w:ind w:firstLine="708"/>
-        <w:jc w:val="both"/>
-        <w:rPr>
-          <w:rFonts w:ascii="Arial" w:hAnsi="Arial" w:cs="Arial"/>
-        </w:rPr>
-      </w:pPr>
+        <w:t>Criar um</w:t>
+      </w:r>
+      <w:r>
+        <w:rPr>
+          <w:rFonts w:ascii="Arial" w:hAnsi="Arial" w:cs="Arial"/>
+        </w:rPr>
+        <w:t>a aplicação web completa e funcional sobre o</w:t>
+      </w:r>
+      <w:r>
+        <w:rPr>
+          <w:rFonts w:ascii="Arial" w:hAnsi="Arial" w:cs="Arial"/>
+        </w:rPr>
+        <w:t xml:space="preserve"> meu</w:t>
+      </w:r>
+      <w:r>
+        <w:rPr>
+          <w:rFonts w:ascii="Arial" w:hAnsi="Arial" w:cs="Arial"/>
+        </w:rPr>
+        <w:t xml:space="preserve"> trabalho </w:t>
+      </w:r>
+      <w:r>
+        <w:rPr>
+          <w:rFonts w:ascii="Arial" w:hAnsi="Arial" w:cs="Arial"/>
+        </w:rPr>
+        <w:t>como</w:t>
+      </w:r>
+      <w:r>
+        <w:rPr>
+          <w:rFonts w:ascii="Arial" w:hAnsi="Arial" w:cs="Arial"/>
+        </w:rPr>
+        <w:t xml:space="preserve"> ator</w:t>
+      </w:r>
+      <w:r>
+        <w:rPr>
+          <w:rFonts w:ascii="Arial" w:hAnsi="Arial" w:cs="Arial"/>
+        </w:rPr>
+        <w:t xml:space="preserve"> (página de portifólio)</w:t>
+      </w:r>
+      <w:r>
+        <w:rPr>
+          <w:rFonts w:ascii="Arial" w:hAnsi="Arial" w:cs="Arial"/>
+        </w:rPr>
+        <w:t xml:space="preserve">. Serão utilizadas tecnologias de front-end (HTML, CSS, JavaScript e ChartJS), Back-End (NodeJS, dat-acqu-ino e web-dat-viz), integração com banco de dados (Mysql server) e hospedagem na internet. </w:t>
+      </w:r>
     </w:p>
     <w:p>
       <w:pPr>
@@ -3796,24 +3774,15 @@
         <w:jc w:val="both"/>
         <w:rPr>
           <w:rFonts w:ascii="Arial" w:hAnsi="Arial" w:cs="Arial"/>
-        </w:rPr>
-      </w:pPr>
-      <w:r>
-        <w:rPr>
-          <w:rFonts w:ascii="Arial" w:hAnsi="Arial" w:cs="Arial"/>
-        </w:rPr>
-        <w:t>Por meio da implantação do projeto, é possível ter uma visão mais precisa da fermentação do vinho, evitando que 5% a 10% do vinho seja desperdiçado ou desvalorizado anualmente, além de resultar no aumento da qualidade dos vinhos e ainda padronizá-los, sem que tenham vinhos do mesmo produtor com sabor diversificado.</w:t>
-      </w:r>
-    </w:p>
-    <w:p>
-      <w:pPr>
-        <w:spacing w:line="360" w:lineRule="auto"/>
-        <w:ind w:firstLine="708"/>
-        <w:jc w:val="both"/>
-        <w:rPr>
-          <w:rFonts w:ascii="Arial" w:hAnsi="Arial" w:cs="Arial"/>
-        </w:rPr>
-      </w:pPr>
+          <w:u w:val="single"/>
+        </w:rPr>
+      </w:pPr>
+      <w:r>
+        <w:rPr>
+          <w:rFonts w:ascii="Arial" w:hAnsi="Arial" w:cs="Arial"/>
+        </w:rPr>
+        <w:t>O teatro teve um papel fulcral na formação e desenvolvimento do meu ser, e o presente projeto representa a minha paixão sobre o tema. Pretendo com este trabalho integrar a arte de contar histórias com o avanço tecnológico da programação. Pretendo demonstrar assim, que independentemente da tecnologia utilizada, o espirito humano, contido na arte da interpretação será perene.</w:t>
+      </w:r>
     </w:p>
     <w:p>
       <w:pPr>
@@ -3838,6 +3807,7 @@
           <w:sz w:val="28"/>
           <w:szCs w:val="28"/>
         </w:rPr>
+        <w:lastRenderedPageBreak/>
         <w:t>4. ESCOPO</w:t>
       </w:r>
       <w:bookmarkEnd w:id="15"/>
@@ -3877,7 +3847,6 @@
         <w:rPr>
           <w:rFonts w:ascii="Arial" w:hAnsi="Arial" w:cs="Arial"/>
         </w:rPr>
-        <w:lastRenderedPageBreak/>
         <w:t>• Uso dos sensores MQ-2 e LM35 para extrair dados do ambiente de fermentação;</w:t>
       </w:r>
     </w:p>
@@ -4013,7 +3982,7 @@
                     </pic:cNvPicPr>
                   </pic:nvPicPr>
                   <pic:blipFill rotWithShape="1">
-                    <a:blip r:embed="rId12">
+                    <a:blip r:embed="rId9">
                       <a:extLst>
                         <a:ext uri="{28A0092B-C50C-407E-A947-70E740481C1C}">
                           <a14:useLocalDpi xmlns:a14="http://schemas.microsoft.com/office/drawing/2010/main" val="0"/>
@@ -4144,7 +4113,7 @@
                     </pic:cNvPicPr>
                   </pic:nvPicPr>
                   <pic:blipFill>
-                    <a:blip r:embed="rId13" cstate="print">
+                    <a:blip r:embed="rId10" cstate="print">
                       <a:extLst>
                         <a:ext uri="{28A0092B-C50C-407E-A947-70E740481C1C}">
                           <a14:useLocalDpi xmlns:a14="http://schemas.microsoft.com/office/drawing/2010/main" val="0"/>
@@ -4187,21 +4156,7 @@
         <w:rPr>
           <w:rFonts w:ascii="Arial" w:hAnsi="Arial" w:cs="Arial"/>
         </w:rPr>
-        <w:t xml:space="preserve">A ferramenta de gestão escolhida para a organização desse projeto foi o </w:t>
-      </w:r>
-      <w:proofErr w:type="spellStart"/>
-      <w:r>
-        <w:rPr>
-          <w:rFonts w:ascii="Arial" w:hAnsi="Arial" w:cs="Arial"/>
-        </w:rPr>
-        <w:t>Trello</w:t>
-      </w:r>
-      <w:proofErr w:type="spellEnd"/>
-      <w:r>
-        <w:rPr>
-          <w:rFonts w:ascii="Arial" w:hAnsi="Arial" w:cs="Arial"/>
-        </w:rPr>
-        <w:t>.</w:t>
+        <w:t>A ferramenta de gestão escolhida para a organização desse projeto foi o Trello.</w:t>
       </w:r>
     </w:p>
     <w:p>
@@ -4273,7 +4228,7 @@
                     </pic:cNvPicPr>
                   </pic:nvPicPr>
                   <pic:blipFill rotWithShape="1">
-                    <a:blip r:embed="rId14" cstate="print">
+                    <a:blip r:embed="rId11" cstate="print">
                       <a:extLst>
                         <a:ext uri="{28A0092B-C50C-407E-A947-70E740481C1C}">
                           <a14:useLocalDpi xmlns:a14="http://schemas.microsoft.com/office/drawing/2010/main" val="0"/>
@@ -4667,7 +4622,7 @@
         </w:rPr>
         <w:t xml:space="preserve">1: </w:t>
       </w:r>
-      <w:hyperlink r:id="rId15" w:history="1">
+      <w:hyperlink r:id="rId12" w:history="1">
         <w:r>
           <w:rPr>
             <w:rStyle w:val="Hyperlink"/>
@@ -4691,23 +4646,14 @@
         </w:rPr>
         <w:t xml:space="preserve">2: </w:t>
       </w:r>
-      <w:hyperlink r:id="rId16" w:history="1">
+      <w:hyperlink r:id="rId13" w:history="1">
         <w:r>
           <w:rPr>
             <w:rStyle w:val="Hyperlink"/>
             <w:rFonts w:ascii="Arial" w:hAnsi="Arial" w:cs="Arial"/>
           </w:rPr>
-          <w:t xml:space="preserve">Fermentação do Vinho: Entenda o processo | </w:t>
+          <w:t>Fermentação do Vinho: Entenda o processo | Evino</w:t>
         </w:r>
-        <w:proofErr w:type="spellStart"/>
-        <w:r>
-          <w:rPr>
-            <w:rStyle w:val="Hyperlink"/>
-            <w:rFonts w:ascii="Arial" w:hAnsi="Arial" w:cs="Arial"/>
-          </w:rPr>
-          <w:t>Evino</w:t>
-        </w:r>
-        <w:proofErr w:type="spellEnd"/>
       </w:hyperlink>
     </w:p>
     <w:p>
@@ -4724,7 +4670,7 @@
         </w:rPr>
         <w:t xml:space="preserve">3: </w:t>
       </w:r>
-      <w:hyperlink r:id="rId17" w:history="1">
+      <w:hyperlink r:id="rId14" w:history="1">
         <w:r>
           <w:rPr>
             <w:rStyle w:val="Hyperlink"/>
@@ -4749,39 +4695,14 @@
         </w:rPr>
         <w:t xml:space="preserve">4: </w:t>
       </w:r>
-      <w:hyperlink r:id="rId18" w:history="1">
+      <w:hyperlink r:id="rId15" w:history="1">
         <w:r>
           <w:rPr>
             <w:rStyle w:val="Hyperlink"/>
             <w:rFonts w:ascii="Arial" w:hAnsi="Arial" w:cs="Arial"/>
           </w:rPr>
-          <w:t xml:space="preserve">Conheça os limites máximos e entenda melhor a acidez volátil de seu vinho - </w:t>
+          <w:t>Conheça os limites máximos e entenda melhor a acidez volátil de seu vinho - Wine Fun</w:t>
         </w:r>
-        <w:proofErr w:type="spellStart"/>
-        <w:r>
-          <w:rPr>
-            <w:rStyle w:val="Hyperlink"/>
-            <w:rFonts w:ascii="Arial" w:hAnsi="Arial" w:cs="Arial"/>
-          </w:rPr>
-          <w:t>Wine</w:t>
-        </w:r>
-        <w:proofErr w:type="spellEnd"/>
-        <w:r>
-          <w:rPr>
-            <w:rStyle w:val="Hyperlink"/>
-            <w:rFonts w:ascii="Arial" w:hAnsi="Arial" w:cs="Arial"/>
-          </w:rPr>
-          <w:t xml:space="preserve"> </w:t>
-        </w:r>
-        <w:proofErr w:type="spellStart"/>
-        <w:r>
-          <w:rPr>
-            <w:rStyle w:val="Hyperlink"/>
-            <w:rFonts w:ascii="Arial" w:hAnsi="Arial" w:cs="Arial"/>
-          </w:rPr>
-          <w:t>Fun</w:t>
-        </w:r>
-        <w:proofErr w:type="spellEnd"/>
       </w:hyperlink>
     </w:p>
     <w:p>
@@ -4799,7 +4720,7 @@
         </w:rPr>
         <w:t xml:space="preserve">5: </w:t>
       </w:r>
-      <w:hyperlink r:id="rId19" w:history="1">
+      <w:hyperlink r:id="rId16" w:history="1">
         <w:r>
           <w:rPr>
             <w:rStyle w:val="Hyperlink"/>
@@ -4823,29 +4744,61 @@
         </w:rPr>
         <w:t xml:space="preserve">6: </w:t>
       </w:r>
-      <w:hyperlink r:id="rId20" w:history="1">
+      <w:hyperlink r:id="rId17" w:history="1">
         <w:r>
           <w:rPr>
             <w:rStyle w:val="Hyperlink"/>
             <w:rFonts w:ascii="Arial" w:hAnsi="Arial" w:cs="Arial"/>
           </w:rPr>
-          <w:t xml:space="preserve">Densímetro portátil: DMA 35 | Anton </w:t>
+          <w:t>Densímetro portátil: DMA 35 | Anton Paar (anton-paar.com)</w:t>
         </w:r>
-        <w:proofErr w:type="spellStart"/>
+      </w:hyperlink>
+    </w:p>
+    <w:p>
+      <w:pPr>
+        <w:spacing w:line="360" w:lineRule="auto"/>
+        <w:jc w:val="both"/>
+        <w:rPr>
+          <w:rFonts w:ascii="Arial" w:hAnsi="Arial" w:cs="Arial"/>
+        </w:rPr>
+      </w:pPr>
+      <w:r>
+        <w:rPr>
+          <w:rFonts w:ascii="Arial" w:hAnsi="Arial" w:cs="Arial"/>
+        </w:rPr>
+        <w:t xml:space="preserve">7: </w:t>
+      </w:r>
+      <w:hyperlink r:id="rId18" w:history="1">
         <w:r>
           <w:rPr>
             <w:rStyle w:val="Hyperlink"/>
             <w:rFonts w:ascii="Arial" w:hAnsi="Arial" w:cs="Arial"/>
           </w:rPr>
-          <w:t>Paar</w:t>
+          <w:t>Bruker Alpha II FTIR Spectrometer at Rs 1400000 | FTIR Spectroscopy in Kochi | ID: 23356538233 (indiamart.com)</w:t>
         </w:r>
-        <w:proofErr w:type="spellEnd"/>
+      </w:hyperlink>
+    </w:p>
+    <w:p>
+      <w:pPr>
+        <w:spacing w:line="360" w:lineRule="auto"/>
+        <w:jc w:val="both"/>
+        <w:rPr>
+          <w:rFonts w:ascii="Arial" w:hAnsi="Arial" w:cs="Arial"/>
+        </w:rPr>
+      </w:pPr>
+      <w:r>
+        <w:rPr>
+          <w:rFonts w:ascii="Arial" w:hAnsi="Arial" w:cs="Arial"/>
+        </w:rPr>
+        <w:t xml:space="preserve">8: </w:t>
+      </w:r>
+      <w:hyperlink r:id="rId19" w:history="1">
         <w:r>
           <w:rPr>
             <w:rStyle w:val="Hyperlink"/>
             <w:rFonts w:ascii="Arial" w:hAnsi="Arial" w:cs="Arial"/>
           </w:rPr>
-          <w:t xml:space="preserve"> (anton-paar.com)</w:t>
+          <w:t>Bruker Alpha FTIR spectrometer with Quick-snap transmission FTIR 400-5000 cm-1 | eBay</w:t>
         </w:r>
       </w:hyperlink>
     </w:p>
@@ -4861,203 +4814,9 @@
         <w:rPr>
           <w:rFonts w:ascii="Arial" w:hAnsi="Arial" w:cs="Arial"/>
         </w:rPr>
-        <w:t xml:space="preserve">7: </w:t>
-      </w:r>
-      <w:hyperlink r:id="rId21" w:history="1">
-        <w:proofErr w:type="spellStart"/>
-        <w:r>
-          <w:rPr>
-            <w:rStyle w:val="Hyperlink"/>
-            <w:rFonts w:ascii="Arial" w:hAnsi="Arial" w:cs="Arial"/>
-          </w:rPr>
-          <w:t>Bruker</w:t>
-        </w:r>
-        <w:proofErr w:type="spellEnd"/>
-        <w:r>
-          <w:rPr>
-            <w:rStyle w:val="Hyperlink"/>
-            <w:rFonts w:ascii="Arial" w:hAnsi="Arial" w:cs="Arial"/>
-          </w:rPr>
-          <w:t xml:space="preserve"> Alpha II FTIR </w:t>
-        </w:r>
-        <w:proofErr w:type="spellStart"/>
-        <w:r>
-          <w:rPr>
-            <w:rStyle w:val="Hyperlink"/>
-            <w:rFonts w:ascii="Arial" w:hAnsi="Arial" w:cs="Arial"/>
-          </w:rPr>
-          <w:t>Spectrometer</w:t>
-        </w:r>
-        <w:proofErr w:type="spellEnd"/>
-        <w:r>
-          <w:rPr>
-            <w:rStyle w:val="Hyperlink"/>
-            <w:rFonts w:ascii="Arial" w:hAnsi="Arial" w:cs="Arial"/>
-          </w:rPr>
-          <w:t xml:space="preserve"> </w:t>
-        </w:r>
-        <w:proofErr w:type="spellStart"/>
-        <w:r>
-          <w:rPr>
-            <w:rStyle w:val="Hyperlink"/>
-            <w:rFonts w:ascii="Arial" w:hAnsi="Arial" w:cs="Arial"/>
-          </w:rPr>
-          <w:t>at</w:t>
-        </w:r>
-        <w:proofErr w:type="spellEnd"/>
-        <w:r>
-          <w:rPr>
-            <w:rStyle w:val="Hyperlink"/>
-            <w:rFonts w:ascii="Arial" w:hAnsi="Arial" w:cs="Arial"/>
-          </w:rPr>
-          <w:t xml:space="preserve"> </w:t>
-        </w:r>
-        <w:proofErr w:type="spellStart"/>
-        <w:r>
-          <w:rPr>
-            <w:rStyle w:val="Hyperlink"/>
-            <w:rFonts w:ascii="Arial" w:hAnsi="Arial" w:cs="Arial"/>
-          </w:rPr>
-          <w:t>Rs</w:t>
-        </w:r>
-        <w:proofErr w:type="spellEnd"/>
-        <w:r>
-          <w:rPr>
-            <w:rStyle w:val="Hyperlink"/>
-            <w:rFonts w:ascii="Arial" w:hAnsi="Arial" w:cs="Arial"/>
-          </w:rPr>
-          <w:t xml:space="preserve"> 1400000 | FTIR </w:t>
-        </w:r>
-        <w:proofErr w:type="spellStart"/>
-        <w:r>
-          <w:rPr>
-            <w:rStyle w:val="Hyperlink"/>
-            <w:rFonts w:ascii="Arial" w:hAnsi="Arial" w:cs="Arial"/>
-          </w:rPr>
-          <w:t>Spectroscopy</w:t>
-        </w:r>
-        <w:proofErr w:type="spellEnd"/>
-        <w:r>
-          <w:rPr>
-            <w:rStyle w:val="Hyperlink"/>
-            <w:rFonts w:ascii="Arial" w:hAnsi="Arial" w:cs="Arial"/>
-          </w:rPr>
-          <w:t xml:space="preserve"> in </w:t>
-        </w:r>
-        <w:proofErr w:type="spellStart"/>
-        <w:r>
-          <w:rPr>
-            <w:rStyle w:val="Hyperlink"/>
-            <w:rFonts w:ascii="Arial" w:hAnsi="Arial" w:cs="Arial"/>
-          </w:rPr>
-          <w:t>Kochi</w:t>
-        </w:r>
-        <w:proofErr w:type="spellEnd"/>
-        <w:r>
-          <w:rPr>
-            <w:rStyle w:val="Hyperlink"/>
-            <w:rFonts w:ascii="Arial" w:hAnsi="Arial" w:cs="Arial"/>
-          </w:rPr>
-          <w:t xml:space="preserve"> | ID: 23356538233 (indiamart.com)</w:t>
-        </w:r>
-      </w:hyperlink>
-    </w:p>
-    <w:p>
-      <w:pPr>
-        <w:spacing w:line="360" w:lineRule="auto"/>
-        <w:jc w:val="both"/>
-        <w:rPr>
-          <w:rFonts w:ascii="Arial" w:hAnsi="Arial" w:cs="Arial"/>
-        </w:rPr>
-      </w:pPr>
-      <w:r>
-        <w:rPr>
-          <w:rFonts w:ascii="Arial" w:hAnsi="Arial" w:cs="Arial"/>
-        </w:rPr>
-        <w:t xml:space="preserve">8: </w:t>
-      </w:r>
-      <w:hyperlink r:id="rId22" w:history="1">
-        <w:proofErr w:type="spellStart"/>
-        <w:r>
-          <w:rPr>
-            <w:rStyle w:val="Hyperlink"/>
-            <w:rFonts w:ascii="Arial" w:hAnsi="Arial" w:cs="Arial"/>
-          </w:rPr>
-          <w:t>Bruker</w:t>
-        </w:r>
-        <w:proofErr w:type="spellEnd"/>
-        <w:r>
-          <w:rPr>
-            <w:rStyle w:val="Hyperlink"/>
-            <w:rFonts w:ascii="Arial" w:hAnsi="Arial" w:cs="Arial"/>
-          </w:rPr>
-          <w:t xml:space="preserve"> Alpha FTIR </w:t>
-        </w:r>
-        <w:proofErr w:type="spellStart"/>
-        <w:r>
-          <w:rPr>
-            <w:rStyle w:val="Hyperlink"/>
-            <w:rFonts w:ascii="Arial" w:hAnsi="Arial" w:cs="Arial"/>
-          </w:rPr>
-          <w:t>spectrometer</w:t>
-        </w:r>
-        <w:proofErr w:type="spellEnd"/>
-        <w:r>
-          <w:rPr>
-            <w:rStyle w:val="Hyperlink"/>
-            <w:rFonts w:ascii="Arial" w:hAnsi="Arial" w:cs="Arial"/>
-          </w:rPr>
-          <w:t xml:space="preserve"> </w:t>
-        </w:r>
-        <w:proofErr w:type="spellStart"/>
-        <w:r>
-          <w:rPr>
-            <w:rStyle w:val="Hyperlink"/>
-            <w:rFonts w:ascii="Arial" w:hAnsi="Arial" w:cs="Arial"/>
-          </w:rPr>
-          <w:t>with</w:t>
-        </w:r>
-        <w:proofErr w:type="spellEnd"/>
-        <w:r>
-          <w:rPr>
-            <w:rStyle w:val="Hyperlink"/>
-            <w:rFonts w:ascii="Arial" w:hAnsi="Arial" w:cs="Arial"/>
-          </w:rPr>
-          <w:t xml:space="preserve"> Quick-snap </w:t>
-        </w:r>
-        <w:proofErr w:type="spellStart"/>
-        <w:r>
-          <w:rPr>
-            <w:rStyle w:val="Hyperlink"/>
-            <w:rFonts w:ascii="Arial" w:hAnsi="Arial" w:cs="Arial"/>
-          </w:rPr>
-          <w:t>transmission</w:t>
-        </w:r>
-        <w:proofErr w:type="spellEnd"/>
-        <w:r>
-          <w:rPr>
-            <w:rStyle w:val="Hyperlink"/>
-            <w:rFonts w:ascii="Arial" w:hAnsi="Arial" w:cs="Arial"/>
-          </w:rPr>
-          <w:t xml:space="preserve"> FTIR 400-5000 cm-1 | eBay</w:t>
-        </w:r>
-      </w:hyperlink>
-    </w:p>
-    <w:p>
-      <w:pPr>
-        <w:spacing w:line="360" w:lineRule="auto"/>
-        <w:jc w:val="both"/>
-        <w:rPr>
-          <w:rFonts w:ascii="Arial" w:hAnsi="Arial" w:cs="Arial"/>
-        </w:rPr>
-      </w:pPr>
-      <w:r>
-        <w:rPr>
-          <w:rFonts w:ascii="Arial" w:hAnsi="Arial" w:cs="Arial"/>
-        </w:rPr>
         <w:t>9:</w:t>
       </w:r>
-      <w:hyperlink r:id="rId23" w:history="1">
+      <w:hyperlink r:id="rId20" w:history="1">
         <w:r>
           <w:rPr>
             <w:rStyle w:val="Hyperlink"/>
@@ -5081,7 +4840,7 @@
         </w:rPr>
         <w:t>10:</w:t>
       </w:r>
-      <w:hyperlink r:id="rId24" w:history="1">
+      <w:hyperlink r:id="rId21" w:history="1">
         <w:r>
           <w:rPr>
             <w:rStyle w:val="Hyperlink"/>
@@ -5105,7 +4864,7 @@
         </w:rPr>
         <w:t>11:</w:t>
       </w:r>
-      <w:hyperlink r:id="rId25" w:history="1">
+      <w:hyperlink r:id="rId22" w:history="1">
         <w:r>
           <w:rPr>
             <w:rStyle w:val="Hyperlink"/>
@@ -5161,7 +4920,7 @@
       </w:pPr>
     </w:p>
     <w:sectPr>
-      <w:headerReference w:type="default" r:id="rId26"/>
+      <w:headerReference w:type="default" r:id="rId23"/>
       <w:pgSz w:w="11906" w:h="16838"/>
       <w:pgMar w:top="1418" w:right="1701" w:bottom="1418" w:left="1701" w:header="709" w:footer="709" w:gutter="0"/>
       <w:pgNumType w:start="1" w:chapStyle="1"/>
@@ -5218,6 +4977,61 @@
       <w:r>
         <w:continuationSeparator/>
       </w:r>
+    </w:p>
+  </w:footnote>
+  <w:footnote w:id="1">
+    <w:p>
+      <w:pPr>
+        <w:pStyle w:val="Rodap"/>
+      </w:pPr>
+      <w:r>
+        <w:rPr>
+          <w:rStyle w:val="Refdenotaderodap"/>
+        </w:rPr>
+        <w:footnoteRef/>
+      </w:r>
+      <w:r>
+        <w:t xml:space="preserve"> DRT é a sigla para Delegacia Regional do Trabalho, o termo tirar o DRT não faz sentido juridicamente, porém é comumente utilizado por atores para se referirem a licença para trabalhar como ator anotada em sua carteira de trabalho. </w:t>
+      </w:r>
+    </w:p>
+    <w:p>
+      <w:pPr>
+        <w:pStyle w:val="Textodenotaderodap"/>
+      </w:pPr>
+    </w:p>
+  </w:footnote>
+  <w:footnote w:id="2">
+    <w:p>
+      <w:pPr>
+        <w:pStyle w:val="Textodenotaderodap"/>
+        <w:numPr>
+          <w:ilvl w:val="0"/>
+          <w:numId w:val="7"/>
+        </w:numPr>
+      </w:pPr>
+      <w:r>
+        <w:rPr>
+          <w:rStyle w:val="Refdenotaderodap"/>
+        </w:rPr>
+        <w:footnoteRef/>
+      </w:r>
+      <w:r>
+        <w:t xml:space="preserve"> </w:t>
+      </w:r>
+      <w:r>
+        <w:t>Grito de felicidade, de alegria; expressão de entusiasmo e exaltação</w:t>
+      </w:r>
+      <w:r>
+        <w:t xml:space="preserve">. </w:t>
+      </w:r>
+      <w:r>
+        <w:t>grito festivo com que as bacantes evocavam Dioniso (Baco, para os romanos).</w:t>
+      </w:r>
+    </w:p>
+    <w:p>
+      <w:pPr>
+        <w:pStyle w:val="Textodenotaderodap"/>
+      </w:pPr>
     </w:p>
   </w:footnote>
 </w:footnotes>
@@ -5780,6 +5594,119 @@
     </w:lvl>
   </w:abstractNum>
   <w:abstractNum w:abstractNumId="5" w15:restartNumberingAfterBreak="0">
+    <w:nsid w:val="6BC237AC"/>
+    <w:multiLevelType w:val="multilevel"/>
+    <w:tmpl w:val="1B94783A"/>
+    <w:lvl w:ilvl="0">
+      <w:start w:val="1"/>
+      <w:numFmt w:val="decimal"/>
+      <w:lvlText w:val="%1."/>
+      <w:lvlJc w:val="left"/>
+      <w:pPr>
+        <w:tabs>
+          <w:tab w:val="num" w:pos="720"/>
+        </w:tabs>
+        <w:ind w:left="720" w:hanging="360"/>
+      </w:pPr>
+    </w:lvl>
+    <w:lvl w:ilvl="1" w:tentative="1">
+      <w:start w:val="1"/>
+      <w:numFmt w:val="decimal"/>
+      <w:lvlText w:val="%2."/>
+      <w:lvlJc w:val="left"/>
+      <w:pPr>
+        <w:tabs>
+          <w:tab w:val="num" w:pos="1440"/>
+        </w:tabs>
+        <w:ind w:left="1440" w:hanging="360"/>
+      </w:pPr>
+    </w:lvl>
+    <w:lvl w:ilvl="2" w:tentative="1">
+      <w:start w:val="1"/>
+      <w:numFmt w:val="decimal"/>
+      <w:lvlText w:val="%3."/>
+      <w:lvlJc w:val="left"/>
+      <w:pPr>
+        <w:tabs>
+          <w:tab w:val="num" w:pos="2160"/>
+        </w:tabs>
+        <w:ind w:left="2160" w:hanging="360"/>
+      </w:pPr>
+    </w:lvl>
+    <w:lvl w:ilvl="3" w:tentative="1">
+      <w:start w:val="1"/>
+      <w:numFmt w:val="decimal"/>
+      <w:lvlText w:val="%4."/>
+      <w:lvlJc w:val="left"/>
+      <w:pPr>
+        <w:tabs>
+          <w:tab w:val="num" w:pos="2880"/>
+        </w:tabs>
+        <w:ind w:left="2880" w:hanging="360"/>
+      </w:pPr>
+    </w:lvl>
+    <w:lvl w:ilvl="4" w:tentative="1">
+      <w:start w:val="1"/>
+      <w:numFmt w:val="decimal"/>
+      <w:lvlText w:val="%5."/>
+      <w:lvlJc w:val="left"/>
+      <w:pPr>
+        <w:tabs>
+          <w:tab w:val="num" w:pos="3600"/>
+        </w:tabs>
+        <w:ind w:left="3600" w:hanging="360"/>
+      </w:pPr>
+    </w:lvl>
+    <w:lvl w:ilvl="5" w:tentative="1">
+      <w:start w:val="1"/>
+      <w:numFmt w:val="decimal"/>
+      <w:lvlText w:val="%6."/>
+      <w:lvlJc w:val="left"/>
+      <w:pPr>
+        <w:tabs>
+          <w:tab w:val="num" w:pos="4320"/>
+        </w:tabs>
+        <w:ind w:left="4320" w:hanging="360"/>
+      </w:pPr>
+    </w:lvl>
+    <w:lvl w:ilvl="6" w:tentative="1">
+      <w:start w:val="1"/>
+      <w:numFmt w:val="decimal"/>
+      <w:lvlText w:val="%7."/>
+      <w:lvlJc w:val="left"/>
+      <w:pPr>
+        <w:tabs>
+          <w:tab w:val="num" w:pos="5040"/>
+        </w:tabs>
+        <w:ind w:left="5040" w:hanging="360"/>
+      </w:pPr>
+    </w:lvl>
+    <w:lvl w:ilvl="7" w:tentative="1">
+      <w:start w:val="1"/>
+      <w:numFmt w:val="decimal"/>
+      <w:lvlText w:val="%8."/>
+      <w:lvlJc w:val="left"/>
+      <w:pPr>
+        <w:tabs>
+          <w:tab w:val="num" w:pos="5760"/>
+        </w:tabs>
+        <w:ind w:left="5760" w:hanging="360"/>
+      </w:pPr>
+    </w:lvl>
+    <w:lvl w:ilvl="8" w:tentative="1">
+      <w:start w:val="1"/>
+      <w:numFmt w:val="decimal"/>
+      <w:lvlText w:val="%9."/>
+      <w:lvlJc w:val="left"/>
+      <w:pPr>
+        <w:tabs>
+          <w:tab w:val="num" w:pos="6480"/>
+        </w:tabs>
+        <w:ind w:left="6480" w:hanging="360"/>
+      </w:pPr>
+    </w:lvl>
+  </w:abstractNum>
+  <w:abstractNum w:abstractNumId="6" w15:restartNumberingAfterBreak="0">
     <w:nsid w:val="7B0240A1"/>
     <w:multiLevelType w:val="hybridMultilevel"/>
     <w:tmpl w:val="6866A70E"/>
@@ -5872,7 +5799,7 @@
     <w:abstractNumId w:val="4"/>
   </w:num>
   <w:num w:numId="3" w16cid:durableId="725838199">
-    <w:abstractNumId w:val="5"/>
+    <w:abstractNumId w:val="6"/>
   </w:num>
   <w:num w:numId="4" w16cid:durableId="484277700">
     <w:abstractNumId w:val="0"/>
@@ -5882,6 +5809,9 @@
   </w:num>
   <w:num w:numId="6" w16cid:durableId="1442843889">
     <w:abstractNumId w:val="1"/>
+  </w:num>
+  <w:num w:numId="7" w16cid:durableId="1695882840">
+    <w:abstractNumId w:val="5"/>
   </w:num>
 </w:numbering>
 </file>
@@ -7024,6 +6954,17 @@
       <w14:ligatures w14:val="none"/>
     </w:rPr>
   </w:style>
+  <w:style w:type="character" w:styleId="Refdenotaderodap">
+    <w:name w:val="footnote reference"/>
+    <w:basedOn w:val="Fontepargpadro"/>
+    <w:uiPriority w:val="99"/>
+    <w:semiHidden/>
+    <w:unhideWhenUsed/>
+    <w:rsid w:val="00ED0CD5"/>
+    <w:rPr>
+      <w:vertAlign w:val="superscript"/>
+    </w:rPr>
+  </w:style>
 </w:styles>
 </file>
 

</xml_diff>